<commit_message>
Continued working on Forschungsmethoden 26.12.2018
</commit_message>
<xml_diff>
--- a/Psychologie/1/Forschungsmethoden/Zusammenfassung.docx
+++ b/Psychologie/1/Forschungsmethoden/Zusammenfassung.docx
@@ -46,7 +46,7 @@
       <w:sdtContent>
         <w:p>
           <w:pPr>
-            <w:pStyle w:val="Verzeichnis1"/>
+            <w:pStyle w:val="TOC1"/>
             <w:tabs>
               <w:tab w:val="right" w:pos="9019"/>
             </w:tabs>
@@ -74,39 +74,7 @@
                 <w:b/>
                 <w:noProof/>
               </w:rPr>
-              <w:t>Was</w:t>
-            </w:r>
-            <w:r>
-              <w:rPr>
-                <w:rStyle w:val="Hyperlink"/>
-                <w:b/>
-                <w:noProof/>
-              </w:rPr>
-              <w:t xml:space="preserve"> </w:t>
-            </w:r>
-            <w:r>
-              <w:rPr>
-                <w:rStyle w:val="Hyperlink"/>
-                <w:b/>
-                <w:noProof/>
-              </w:rPr>
-              <w:t>sind Forschungsmethod</w:t>
-            </w:r>
-            <w:r>
-              <w:rPr>
-                <w:rStyle w:val="Hyperlink"/>
-                <w:b/>
-                <w:noProof/>
-              </w:rPr>
-              <w:t>e</w:t>
-            </w:r>
-            <w:r>
-              <w:rPr>
-                <w:rStyle w:val="Hyperlink"/>
-                <w:b/>
-                <w:noProof/>
-              </w:rPr>
-              <w:t>n der Psychologie?</w:t>
+              <w:t>Was sind Forschungsmethoden der Psychologie?</w:t>
             </w:r>
             <w:r>
               <w:rPr>
@@ -160,7 +128,7 @@
         </w:p>
         <w:p>
           <w:pPr>
-            <w:pStyle w:val="Verzeichnis2"/>
+            <w:pStyle w:val="TOC2"/>
             <w:tabs>
               <w:tab w:val="right" w:pos="9019"/>
             </w:tabs>
@@ -233,7 +201,7 @@
         </w:p>
         <w:p>
           <w:pPr>
-            <w:pStyle w:val="Verzeichnis2"/>
+            <w:pStyle w:val="TOC2"/>
             <w:tabs>
               <w:tab w:val="right" w:pos="9019"/>
             </w:tabs>
@@ -306,7 +274,7 @@
         </w:p>
         <w:p>
           <w:pPr>
-            <w:pStyle w:val="Verzeichnis1"/>
+            <w:pStyle w:val="TOC1"/>
             <w:tabs>
               <w:tab w:val="right" w:pos="9019"/>
             </w:tabs>
@@ -379,7 +347,7 @@
         </w:p>
         <w:p>
           <w:pPr>
-            <w:pStyle w:val="Verzeichnis2"/>
+            <w:pStyle w:val="TOC2"/>
             <w:tabs>
               <w:tab w:val="right" w:pos="9019"/>
             </w:tabs>
@@ -452,7 +420,7 @@
         </w:p>
         <w:p>
           <w:pPr>
-            <w:pStyle w:val="Verzeichnis2"/>
+            <w:pStyle w:val="TOC2"/>
             <w:tabs>
               <w:tab w:val="right" w:pos="9019"/>
             </w:tabs>
@@ -525,7 +493,7 @@
         </w:p>
         <w:p>
           <w:pPr>
-            <w:pStyle w:val="Verzeichnis2"/>
+            <w:pStyle w:val="TOC2"/>
             <w:tabs>
               <w:tab w:val="right" w:pos="9019"/>
             </w:tabs>
@@ -598,7 +566,7 @@
         </w:p>
         <w:p>
           <w:pPr>
-            <w:pStyle w:val="Verzeichnis2"/>
+            <w:pStyle w:val="TOC2"/>
             <w:tabs>
               <w:tab w:val="right" w:pos="9019"/>
             </w:tabs>
@@ -671,7 +639,7 @@
         </w:p>
         <w:p>
           <w:pPr>
-            <w:pStyle w:val="Verzeichnis2"/>
+            <w:pStyle w:val="TOC2"/>
             <w:tabs>
               <w:tab w:val="right" w:pos="9019"/>
             </w:tabs>
@@ -744,7 +712,7 @@
         </w:p>
         <w:p>
           <w:pPr>
-            <w:pStyle w:val="Verzeichnis2"/>
+            <w:pStyle w:val="TOC2"/>
             <w:tabs>
               <w:tab w:val="right" w:pos="9019"/>
             </w:tabs>
@@ -817,7 +785,7 @@
         </w:p>
         <w:p>
           <w:pPr>
-            <w:pStyle w:val="Verzeichnis3"/>
+            <w:pStyle w:val="TOC3"/>
             <w:rPr>
               <w:rFonts w:asciiTheme="minorHAnsi" w:eastAsiaTheme="minorEastAsia" w:hAnsiTheme="minorHAnsi" w:cstheme="minorBidi"/>
               <w:b w:val="0"/>
@@ -878,7 +846,7 @@
         </w:p>
         <w:p>
           <w:pPr>
-            <w:pStyle w:val="Verzeichnis3"/>
+            <w:pStyle w:val="TOC3"/>
             <w:rPr>
               <w:rFonts w:asciiTheme="minorHAnsi" w:eastAsiaTheme="minorEastAsia" w:hAnsiTheme="minorHAnsi" w:cstheme="minorBidi"/>
               <w:b w:val="0"/>
@@ -939,7 +907,7 @@
         </w:p>
         <w:p>
           <w:pPr>
-            <w:pStyle w:val="Verzeichnis3"/>
+            <w:pStyle w:val="TOC3"/>
             <w:rPr>
               <w:rFonts w:asciiTheme="minorHAnsi" w:eastAsiaTheme="minorEastAsia" w:hAnsiTheme="minorHAnsi" w:cstheme="minorBidi"/>
               <w:b w:val="0"/>
@@ -1000,7 +968,7 @@
         </w:p>
         <w:p>
           <w:pPr>
-            <w:pStyle w:val="Verzeichnis3"/>
+            <w:pStyle w:val="TOC3"/>
             <w:rPr>
               <w:rFonts w:asciiTheme="minorHAnsi" w:eastAsiaTheme="minorEastAsia" w:hAnsiTheme="minorHAnsi" w:cstheme="minorBidi"/>
               <w:b w:val="0"/>
@@ -1061,7 +1029,7 @@
         </w:p>
         <w:p>
           <w:pPr>
-            <w:pStyle w:val="Verzeichnis1"/>
+            <w:pStyle w:val="TOC1"/>
             <w:tabs>
               <w:tab w:val="right" w:pos="9019"/>
             </w:tabs>
@@ -1134,7 +1102,7 @@
         </w:p>
         <w:p>
           <w:pPr>
-            <w:pStyle w:val="Verzeichnis2"/>
+            <w:pStyle w:val="TOC2"/>
             <w:tabs>
               <w:tab w:val="right" w:pos="9019"/>
             </w:tabs>
@@ -1207,7 +1175,7 @@
         </w:p>
         <w:p>
           <w:pPr>
-            <w:pStyle w:val="Verzeichnis2"/>
+            <w:pStyle w:val="TOC2"/>
             <w:tabs>
               <w:tab w:val="right" w:pos="9019"/>
             </w:tabs>
@@ -1280,7 +1248,7 @@
         </w:p>
         <w:p>
           <w:pPr>
-            <w:pStyle w:val="Verzeichnis3"/>
+            <w:pStyle w:val="TOC3"/>
             <w:rPr>
               <w:rFonts w:asciiTheme="minorHAnsi" w:eastAsiaTheme="minorEastAsia" w:hAnsiTheme="minorHAnsi" w:cstheme="minorBidi"/>
               <w:b w:val="0"/>
@@ -1341,7 +1309,7 @@
         </w:p>
         <w:p>
           <w:pPr>
-            <w:pStyle w:val="Verzeichnis3"/>
+            <w:pStyle w:val="TOC3"/>
             <w:rPr>
               <w:rFonts w:asciiTheme="minorHAnsi" w:eastAsiaTheme="minorEastAsia" w:hAnsiTheme="minorHAnsi" w:cstheme="minorBidi"/>
               <w:b w:val="0"/>
@@ -1402,7 +1370,7 @@
         </w:p>
         <w:p>
           <w:pPr>
-            <w:pStyle w:val="Verzeichnis3"/>
+            <w:pStyle w:val="TOC3"/>
             <w:rPr>
               <w:rFonts w:asciiTheme="minorHAnsi" w:eastAsiaTheme="minorEastAsia" w:hAnsiTheme="minorHAnsi" w:cstheme="minorBidi"/>
               <w:b w:val="0"/>
@@ -1463,7 +1431,7 @@
         </w:p>
         <w:p>
           <w:pPr>
-            <w:pStyle w:val="Verzeichnis2"/>
+            <w:pStyle w:val="TOC2"/>
             <w:tabs>
               <w:tab w:val="right" w:pos="9019"/>
             </w:tabs>
@@ -1536,7 +1504,7 @@
         </w:p>
         <w:p>
           <w:pPr>
-            <w:pStyle w:val="Verzeichnis2"/>
+            <w:pStyle w:val="TOC2"/>
             <w:tabs>
               <w:tab w:val="right" w:pos="9019"/>
             </w:tabs>
@@ -1609,7 +1577,7 @@
         </w:p>
         <w:p>
           <w:pPr>
-            <w:pStyle w:val="Verzeichnis2"/>
+            <w:pStyle w:val="TOC2"/>
             <w:tabs>
               <w:tab w:val="right" w:pos="9019"/>
             </w:tabs>
@@ -1682,7 +1650,7 @@
         </w:p>
         <w:p>
           <w:pPr>
-            <w:pStyle w:val="Verzeichnis1"/>
+            <w:pStyle w:val="TOC1"/>
             <w:tabs>
               <w:tab w:val="right" w:pos="9019"/>
             </w:tabs>
@@ -1755,7 +1723,7 @@
         </w:p>
         <w:p>
           <w:pPr>
-            <w:pStyle w:val="Verzeichnis2"/>
+            <w:pStyle w:val="TOC2"/>
             <w:tabs>
               <w:tab w:val="right" w:pos="9019"/>
             </w:tabs>
@@ -1828,7 +1796,7 @@
         </w:p>
         <w:p>
           <w:pPr>
-            <w:pStyle w:val="Verzeichnis3"/>
+            <w:pStyle w:val="TOC3"/>
             <w:rPr>
               <w:rFonts w:asciiTheme="minorHAnsi" w:eastAsiaTheme="minorEastAsia" w:hAnsiTheme="minorHAnsi" w:cstheme="minorBidi"/>
               <w:b w:val="0"/>
@@ -1889,7 +1857,7 @@
         </w:p>
         <w:p>
           <w:pPr>
-            <w:pStyle w:val="Verzeichnis3"/>
+            <w:pStyle w:val="TOC3"/>
             <w:rPr>
               <w:rFonts w:asciiTheme="minorHAnsi" w:eastAsiaTheme="minorEastAsia" w:hAnsiTheme="minorHAnsi" w:cstheme="minorBidi"/>
               <w:b w:val="0"/>
@@ -1950,7 +1918,7 @@
         </w:p>
         <w:p>
           <w:pPr>
-            <w:pStyle w:val="Verzeichnis3"/>
+            <w:pStyle w:val="TOC3"/>
             <w:rPr>
               <w:rFonts w:asciiTheme="minorHAnsi" w:eastAsiaTheme="minorEastAsia" w:hAnsiTheme="minorHAnsi" w:cstheme="minorBidi"/>
               <w:b w:val="0"/>
@@ -2011,7 +1979,7 @@
         </w:p>
         <w:p>
           <w:pPr>
-            <w:pStyle w:val="Verzeichnis3"/>
+            <w:pStyle w:val="TOC3"/>
             <w:rPr>
               <w:rFonts w:asciiTheme="minorHAnsi" w:eastAsiaTheme="minorEastAsia" w:hAnsiTheme="minorHAnsi" w:cstheme="minorBidi"/>
               <w:b w:val="0"/>
@@ -2072,7 +2040,7 @@
         </w:p>
         <w:p>
           <w:pPr>
-            <w:pStyle w:val="Verzeichnis3"/>
+            <w:pStyle w:val="TOC3"/>
             <w:rPr>
               <w:rFonts w:asciiTheme="minorHAnsi" w:eastAsiaTheme="minorEastAsia" w:hAnsiTheme="minorHAnsi" w:cstheme="minorBidi"/>
               <w:b w:val="0"/>
@@ -2174,7 +2142,7 @@
     </w:p>
     <w:p>
       <w:pPr>
-        <w:pStyle w:val="berschrift1"/>
+        <w:pStyle w:val="Heading1"/>
         <w:rPr>
           <w:b/>
         </w:rPr>
@@ -2207,7 +2175,7 @@
     </w:p>
     <w:p>
       <w:pPr>
-        <w:pStyle w:val="berschrift2"/>
+        <w:pStyle w:val="Heading2"/>
         <w:rPr>
           <w:b/>
         </w:rPr>
@@ -2275,7 +2243,7 @@
     <w:p/>
     <w:p>
       <w:pPr>
-        <w:pStyle w:val="berschrift2"/>
+        <w:pStyle w:val="Heading2"/>
         <w:rPr>
           <w:b/>
         </w:rPr>
@@ -2365,7 +2333,7 @@
     <w:p/>
     <w:p>
       <w:pPr>
-        <w:pStyle w:val="berschrift1"/>
+        <w:pStyle w:val="Heading1"/>
         <w:rPr>
           <w:sz w:val="22"/>
           <w:szCs w:val="22"/>
@@ -2379,7 +2347,7 @@
     </w:p>
     <w:p>
       <w:pPr>
-        <w:pStyle w:val="berschrift1"/>
+        <w:pStyle w:val="Heading1"/>
         <w:rPr>
           <w:b/>
         </w:rPr>
@@ -2418,7 +2386,7 @@
     <w:p/>
     <w:p>
       <w:pPr>
-        <w:pStyle w:val="berschrift2"/>
+        <w:pStyle w:val="Heading2"/>
         <w:rPr>
           <w:b/>
         </w:rPr>
@@ -2587,7 +2555,7 @@
     </w:p>
     <w:p>
       <w:pPr>
-        <w:pStyle w:val="berschrift2"/>
+        <w:pStyle w:val="Heading2"/>
         <w:jc w:val="both"/>
         <w:rPr>
           <w:b/>
@@ -2821,7 +2789,7 @@
     </w:p>
     <w:p>
       <w:pPr>
-        <w:pStyle w:val="berschrift2"/>
+        <w:pStyle w:val="Heading2"/>
         <w:rPr>
           <w:b/>
         </w:rPr>
@@ -3011,7 +2979,7 @@
     </w:p>
     <w:p>
       <w:pPr>
-        <w:pStyle w:val="berschrift2"/>
+        <w:pStyle w:val="Heading2"/>
         <w:jc w:val="both"/>
         <w:rPr>
           <w:b/>
@@ -3429,7 +3397,7 @@
     </w:p>
     <w:p>
       <w:pPr>
-        <w:pStyle w:val="berschrift2"/>
+        <w:pStyle w:val="Heading2"/>
         <w:rPr>
           <w:b/>
         </w:rPr>
@@ -3442,7 +3410,7 @@
     </w:p>
     <w:p>
       <w:pPr>
-        <w:pStyle w:val="berschrift2"/>
+        <w:pStyle w:val="Heading2"/>
         <w:rPr>
           <w:b/>
         </w:rPr>
@@ -3568,7 +3536,7 @@
     </w:p>
     <w:p>
       <w:pPr>
-        <w:pStyle w:val="berschrift2"/>
+        <w:pStyle w:val="Heading2"/>
         <w:rPr>
           <w:b/>
         </w:rPr>
@@ -3585,7 +3553,7 @@
     <w:p/>
     <w:p>
       <w:pPr>
-        <w:pStyle w:val="berschrift3"/>
+        <w:pStyle w:val="Heading3"/>
         <w:jc w:val="both"/>
       </w:pPr>
       <w:bookmarkStart w:id="12" w:name="_Toc533527935"/>
@@ -3654,7 +3622,7 @@
     </w:p>
     <w:p>
       <w:pPr>
-        <w:pStyle w:val="berschrift3"/>
+        <w:pStyle w:val="Heading3"/>
         <w:jc w:val="both"/>
       </w:pPr>
       <w:bookmarkStart w:id="13" w:name="_Toc533527936"/>
@@ -3777,7 +3745,7 @@
     </w:p>
     <w:p>
       <w:pPr>
-        <w:pStyle w:val="berschrift3"/>
+        <w:pStyle w:val="Heading3"/>
         <w:jc w:val="both"/>
       </w:pPr>
       <w:bookmarkStart w:id="14" w:name="_Toc533527937"/>
@@ -3902,7 +3870,7 @@
     </w:p>
     <w:p>
       <w:pPr>
-        <w:pStyle w:val="berschrift3"/>
+        <w:pStyle w:val="Heading3"/>
         <w:jc w:val="both"/>
         <w:rPr>
           <w:b/>
@@ -3916,7 +3884,7 @@
     </w:p>
     <w:p>
       <w:pPr>
-        <w:pStyle w:val="berschrift3"/>
+        <w:pStyle w:val="Heading3"/>
         <w:jc w:val="both"/>
       </w:pPr>
       <w:bookmarkStart w:id="16" w:name="_Toc533527938"/>
@@ -4227,7 +4195,7 @@
     </w:p>
     <w:p>
       <w:pPr>
-        <w:pStyle w:val="berschrift1"/>
+        <w:pStyle w:val="Heading1"/>
       </w:pPr>
       <w:bookmarkStart w:id="17" w:name="_r22wd82zykjg" w:colFirst="0" w:colLast="0"/>
       <w:bookmarkEnd w:id="17"/>
@@ -4237,7 +4205,7 @@
     </w:p>
     <w:p>
       <w:pPr>
-        <w:pStyle w:val="berschrift1"/>
+        <w:pStyle w:val="Heading1"/>
         <w:rPr>
           <w:sz w:val="20"/>
           <w:szCs w:val="20"/>
@@ -4255,7 +4223,7 @@
     </w:p>
     <w:p>
       <w:pPr>
-        <w:pStyle w:val="berschrift2"/>
+        <w:pStyle w:val="Heading2"/>
         <w:rPr>
           <w:b/>
         </w:rPr>
@@ -4439,7 +4407,7 @@
     </w:p>
     <w:p>
       <w:pPr>
-        <w:pStyle w:val="berschrift2"/>
+        <w:pStyle w:val="Heading2"/>
         <w:jc w:val="both"/>
         <w:rPr>
           <w:b/>
@@ -4458,7 +4426,7 @@
     </w:p>
     <w:p>
       <w:pPr>
-        <w:pStyle w:val="berschrift3"/>
+        <w:pStyle w:val="Heading3"/>
       </w:pPr>
       <w:bookmarkStart w:id="22" w:name="_Toc533527942"/>
       <w:r>
@@ -4548,7 +4516,7 @@
     </w:p>
     <w:p>
       <w:pPr>
-        <w:pStyle w:val="Listenabsatz"/>
+        <w:pStyle w:val="ListParagraph"/>
         <w:numPr>
           <w:ilvl w:val="0"/>
           <w:numId w:val="8"/>
@@ -4561,7 +4529,7 @@
     </w:p>
     <w:p>
       <w:pPr>
-        <w:pStyle w:val="Listenabsatz"/>
+        <w:pStyle w:val="ListParagraph"/>
         <w:numPr>
           <w:ilvl w:val="0"/>
           <w:numId w:val="8"/>
@@ -4574,7 +4542,7 @@
     </w:p>
     <w:p>
       <w:pPr>
-        <w:pStyle w:val="Listenabsatz"/>
+        <w:pStyle w:val="ListParagraph"/>
         <w:numPr>
           <w:ilvl w:val="0"/>
           <w:numId w:val="8"/>
@@ -4587,7 +4555,7 @@
     </w:p>
     <w:p>
       <w:pPr>
-        <w:pStyle w:val="Listenabsatz"/>
+        <w:pStyle w:val="ListParagraph"/>
         <w:numPr>
           <w:ilvl w:val="0"/>
           <w:numId w:val="8"/>
@@ -4600,7 +4568,7 @@
     </w:p>
     <w:p>
       <w:pPr>
-        <w:pStyle w:val="Listenabsatz"/>
+        <w:pStyle w:val="ListParagraph"/>
         <w:numPr>
           <w:ilvl w:val="0"/>
           <w:numId w:val="8"/>
@@ -4613,7 +4581,7 @@
     </w:p>
     <w:p>
       <w:pPr>
-        <w:pStyle w:val="Listenabsatz"/>
+        <w:pStyle w:val="ListParagraph"/>
         <w:numPr>
           <w:ilvl w:val="0"/>
           <w:numId w:val="8"/>
@@ -4626,7 +4594,7 @@
     </w:p>
     <w:p>
       <w:pPr>
-        <w:pStyle w:val="Listenabsatz"/>
+        <w:pStyle w:val="ListParagraph"/>
         <w:numPr>
           <w:ilvl w:val="0"/>
           <w:numId w:val="8"/>
@@ -4639,7 +4607,7 @@
     </w:p>
     <w:p>
       <w:pPr>
-        <w:pStyle w:val="Listenabsatz"/>
+        <w:pStyle w:val="ListParagraph"/>
         <w:numPr>
           <w:ilvl w:val="0"/>
           <w:numId w:val="8"/>
@@ -4652,7 +4620,7 @@
     </w:p>
     <w:p>
       <w:pPr>
-        <w:pStyle w:val="Listenabsatz"/>
+        <w:pStyle w:val="ListParagraph"/>
         <w:numPr>
           <w:ilvl w:val="0"/>
           <w:numId w:val="8"/>
@@ -4705,7 +4673,7 @@
     </w:p>
     <w:p>
       <w:pPr>
-        <w:pStyle w:val="Listenabsatz"/>
+        <w:pStyle w:val="ListParagraph"/>
         <w:numPr>
           <w:ilvl w:val="0"/>
           <w:numId w:val="10"/>
@@ -4718,7 +4686,7 @@
     </w:p>
     <w:p>
       <w:pPr>
-        <w:pStyle w:val="Listenabsatz"/>
+        <w:pStyle w:val="ListParagraph"/>
         <w:numPr>
           <w:ilvl w:val="0"/>
           <w:numId w:val="10"/>
@@ -4731,7 +4699,7 @@
     </w:p>
     <w:p>
       <w:pPr>
-        <w:pStyle w:val="Listenabsatz"/>
+        <w:pStyle w:val="ListParagraph"/>
         <w:numPr>
           <w:ilvl w:val="0"/>
           <w:numId w:val="10"/>
@@ -4744,7 +4712,7 @@
     </w:p>
     <w:p>
       <w:pPr>
-        <w:pStyle w:val="Listenabsatz"/>
+        <w:pStyle w:val="ListParagraph"/>
         <w:numPr>
           <w:ilvl w:val="0"/>
           <w:numId w:val="10"/>
@@ -4762,7 +4730,7 @@
     </w:p>
     <w:p>
       <w:pPr>
-        <w:pStyle w:val="berschrift3"/>
+        <w:pStyle w:val="Heading3"/>
       </w:pPr>
       <w:bookmarkStart w:id="23" w:name="_Toc533527943"/>
       <w:r>
@@ -4835,7 +4803,7 @@
     </w:p>
     <w:p>
       <w:pPr>
-        <w:pStyle w:val="Listenabsatz"/>
+        <w:pStyle w:val="ListParagraph"/>
         <w:numPr>
           <w:ilvl w:val="0"/>
           <w:numId w:val="11"/>
@@ -4854,7 +4822,7 @@
     </w:p>
     <w:p>
       <w:pPr>
-        <w:pStyle w:val="Listenabsatz"/>
+        <w:pStyle w:val="ListParagraph"/>
         <w:numPr>
           <w:ilvl w:val="0"/>
           <w:numId w:val="11"/>
@@ -4873,7 +4841,7 @@
     </w:p>
     <w:p>
       <w:pPr>
-        <w:pStyle w:val="Listenabsatz"/>
+        <w:pStyle w:val="ListParagraph"/>
         <w:numPr>
           <w:ilvl w:val="0"/>
           <w:numId w:val="11"/>
@@ -4895,7 +4863,7 @@
     </w:p>
     <w:p>
       <w:pPr>
-        <w:pStyle w:val="Listenabsatz"/>
+        <w:pStyle w:val="ListParagraph"/>
         <w:numPr>
           <w:ilvl w:val="0"/>
           <w:numId w:val="11"/>
@@ -5002,7 +4970,7 @@
     </w:p>
     <w:p>
       <w:pPr>
-        <w:pStyle w:val="Listenabsatz"/>
+        <w:pStyle w:val="ListParagraph"/>
         <w:numPr>
           <w:ilvl w:val="0"/>
           <w:numId w:val="13"/>
@@ -5015,7 +4983,7 @@
     </w:p>
     <w:p>
       <w:pPr>
-        <w:pStyle w:val="Listenabsatz"/>
+        <w:pStyle w:val="ListParagraph"/>
         <w:numPr>
           <w:ilvl w:val="0"/>
           <w:numId w:val="13"/>
@@ -5034,7 +5002,7 @@
     </w:p>
     <w:p>
       <w:pPr>
-        <w:pStyle w:val="Listenabsatz"/>
+        <w:pStyle w:val="ListParagraph"/>
         <w:numPr>
           <w:ilvl w:val="0"/>
           <w:numId w:val="13"/>
@@ -5047,7 +5015,7 @@
     </w:p>
     <w:p>
       <w:pPr>
-        <w:pStyle w:val="Listenabsatz"/>
+        <w:pStyle w:val="ListParagraph"/>
         <w:numPr>
           <w:ilvl w:val="0"/>
           <w:numId w:val="13"/>
@@ -5084,7 +5052,7 @@
     </w:p>
     <w:p>
       <w:pPr>
-        <w:pStyle w:val="berschrift3"/>
+        <w:pStyle w:val="Heading3"/>
       </w:pPr>
       <w:bookmarkStart w:id="24" w:name="_Toc533527944"/>
       <w:r>
@@ -5123,7 +5091,7 @@
     </w:p>
     <w:p>
       <w:pPr>
-        <w:pStyle w:val="Listenabsatz"/>
+        <w:pStyle w:val="ListParagraph"/>
         <w:numPr>
           <w:ilvl w:val="0"/>
           <w:numId w:val="12"/>
@@ -5138,7 +5106,7 @@
     </w:p>
     <w:p>
       <w:pPr>
-        <w:pStyle w:val="Listenabsatz"/>
+        <w:pStyle w:val="ListParagraph"/>
         <w:numPr>
           <w:ilvl w:val="0"/>
           <w:numId w:val="12"/>
@@ -5153,7 +5121,7 @@
     </w:p>
     <w:p>
       <w:pPr>
-        <w:pStyle w:val="Listenabsatz"/>
+        <w:pStyle w:val="ListParagraph"/>
         <w:numPr>
           <w:ilvl w:val="0"/>
           <w:numId w:val="12"/>
@@ -5168,7 +5136,7 @@
     </w:p>
     <w:p>
       <w:pPr>
-        <w:pStyle w:val="Listenabsatz"/>
+        <w:pStyle w:val="ListParagraph"/>
         <w:numPr>
           <w:ilvl w:val="0"/>
           <w:numId w:val="12"/>
@@ -5183,7 +5151,7 @@
     </w:p>
     <w:p>
       <w:pPr>
-        <w:pStyle w:val="Listenabsatz"/>
+        <w:pStyle w:val="ListParagraph"/>
         <w:numPr>
           <w:ilvl w:val="0"/>
           <w:numId w:val="12"/>
@@ -5198,30 +5166,47 @@
     </w:p>
     <w:p>
       <w:pPr>
-        <w:pStyle w:val="Listenabsatz"/>
+        <w:pStyle w:val="ListParagraph"/>
         <w:numPr>
           <w:ilvl w:val="0"/>
           <w:numId w:val="12"/>
         </w:numPr>
-      </w:pPr>
-      <w:r>
+        <w:rPr>
+          <w:lang w:val="en-US"/>
+        </w:rPr>
+      </w:pPr>
+      <w:proofErr w:type="spellStart"/>
+      <w:r>
+        <w:rPr>
+          <w:lang w:val="en-US"/>
+        </w:rPr>
         <w:t>Verbreitung</w:t>
       </w:r>
-      <w:r>
+      <w:proofErr w:type="spellEnd"/>
+      <w:r>
+        <w:rPr>
+          <w:lang w:val="en-US"/>
+        </w:rPr>
         <w:t xml:space="preserve"> (Open Access, Open Educational </w:t>
       </w:r>
       <w:proofErr w:type="spellStart"/>
       <w:r>
+        <w:rPr>
+          <w:lang w:val="en-US"/>
+        </w:rPr>
         <w:t>Ressources</w:t>
       </w:r>
       <w:proofErr w:type="spellEnd"/>
       <w:r>
+        <w:rPr>
+          <w:lang w:val="en-US"/>
+        </w:rPr>
         <w:t>)</w:t>
       </w:r>
     </w:p>
     <w:p>
       <w:pPr>
-        <w:pStyle w:val="Listenabsatz"/>
+        <w:pStyle w:val="ListParagraph"/>
         <w:numPr>
           <w:ilvl w:val="0"/>
           <w:numId w:val="12"/>
@@ -5255,7 +5240,7 @@
     </w:p>
     <w:p>
       <w:pPr>
-        <w:pStyle w:val="Listenabsatz"/>
+        <w:pStyle w:val="ListParagraph"/>
         <w:numPr>
           <w:ilvl w:val="0"/>
           <w:numId w:val="13"/>
@@ -5267,7 +5252,7 @@
     </w:p>
     <w:p>
       <w:pPr>
-        <w:pStyle w:val="Listenabsatz"/>
+        <w:pStyle w:val="ListParagraph"/>
         <w:numPr>
           <w:ilvl w:val="0"/>
           <w:numId w:val="13"/>
@@ -5279,7 +5264,7 @@
     </w:p>
     <w:p>
       <w:pPr>
-        <w:pStyle w:val="Listenabsatz"/>
+        <w:pStyle w:val="ListParagraph"/>
         <w:numPr>
           <w:ilvl w:val="0"/>
           <w:numId w:val="13"/>
@@ -5338,7 +5323,7 @@
     </w:p>
     <w:p>
       <w:pPr>
-        <w:pStyle w:val="Listenabsatz"/>
+        <w:pStyle w:val="ListParagraph"/>
         <w:numPr>
           <w:ilvl w:val="0"/>
           <w:numId w:val="15"/>
@@ -5350,7 +5335,7 @@
     </w:p>
     <w:p>
       <w:pPr>
-        <w:pStyle w:val="Listenabsatz"/>
+        <w:pStyle w:val="ListParagraph"/>
         <w:numPr>
           <w:ilvl w:val="0"/>
           <w:numId w:val="15"/>
@@ -5362,7 +5347,7 @@
     </w:p>
     <w:p>
       <w:pPr>
-        <w:pStyle w:val="Listenabsatz"/>
+        <w:pStyle w:val="ListParagraph"/>
         <w:numPr>
           <w:ilvl w:val="0"/>
           <w:numId w:val="15"/>
@@ -5374,7 +5359,7 @@
     </w:p>
     <w:p>
       <w:pPr>
-        <w:pStyle w:val="Listenabsatz"/>
+        <w:pStyle w:val="ListParagraph"/>
         <w:numPr>
           <w:ilvl w:val="0"/>
           <w:numId w:val="15"/>
@@ -5386,7 +5371,7 @@
     </w:p>
     <w:p>
       <w:pPr>
-        <w:pStyle w:val="Listenabsatz"/>
+        <w:pStyle w:val="ListParagraph"/>
         <w:numPr>
           <w:ilvl w:val="0"/>
           <w:numId w:val="15"/>
@@ -5398,7 +5383,7 @@
     </w:p>
     <w:p>
       <w:pPr>
-        <w:pStyle w:val="Listenabsatz"/>
+        <w:pStyle w:val="ListParagraph"/>
         <w:numPr>
           <w:ilvl w:val="0"/>
           <w:numId w:val="15"/>
@@ -5410,7 +5395,7 @@
     </w:p>
     <w:p>
       <w:pPr>
-        <w:pStyle w:val="Listenabsatz"/>
+        <w:pStyle w:val="ListParagraph"/>
         <w:numPr>
           <w:ilvl w:val="0"/>
           <w:numId w:val="15"/>
@@ -5436,7 +5421,7 @@
     </w:p>
     <w:p>
       <w:pPr>
-        <w:pStyle w:val="Listenabsatz"/>
+        <w:pStyle w:val="ListParagraph"/>
         <w:numPr>
           <w:ilvl w:val="0"/>
           <w:numId w:val="16"/>
@@ -5448,7 +5433,7 @@
     </w:p>
     <w:p>
       <w:pPr>
-        <w:pStyle w:val="Listenabsatz"/>
+        <w:pStyle w:val="ListParagraph"/>
         <w:numPr>
           <w:ilvl w:val="0"/>
           <w:numId w:val="16"/>
@@ -5460,7 +5445,7 @@
     </w:p>
     <w:p>
       <w:pPr>
-        <w:pStyle w:val="Listenabsatz"/>
+        <w:pStyle w:val="ListParagraph"/>
         <w:numPr>
           <w:ilvl w:val="0"/>
           <w:numId w:val="16"/>
@@ -5472,7 +5457,7 @@
     </w:p>
     <w:p>
       <w:pPr>
-        <w:pStyle w:val="Listenabsatz"/>
+        <w:pStyle w:val="ListParagraph"/>
         <w:numPr>
           <w:ilvl w:val="0"/>
           <w:numId w:val="16"/>
@@ -5500,7 +5485,7 @@
     </w:p>
     <w:p>
       <w:pPr>
-        <w:pStyle w:val="Listenabsatz"/>
+        <w:pStyle w:val="ListParagraph"/>
         <w:numPr>
           <w:ilvl w:val="0"/>
           <w:numId w:val="16"/>
@@ -5512,7 +5497,7 @@
     </w:p>
     <w:p>
       <w:pPr>
-        <w:pStyle w:val="Listenabsatz"/>
+        <w:pStyle w:val="ListParagraph"/>
         <w:numPr>
           <w:ilvl w:val="0"/>
           <w:numId w:val="16"/>
@@ -5525,7 +5510,7 @@
     <w:p/>
     <w:p>
       <w:pPr>
-        <w:pStyle w:val="berschrift2"/>
+        <w:pStyle w:val="Heading2"/>
         <w:rPr>
           <w:b/>
         </w:rPr>
@@ -5572,7 +5557,7 @@
     </w:p>
     <w:p>
       <w:pPr>
-        <w:pStyle w:val="Listenabsatz"/>
+        <w:pStyle w:val="ListParagraph"/>
         <w:numPr>
           <w:ilvl w:val="0"/>
           <w:numId w:val="12"/>
@@ -5585,7 +5570,7 @@
     </w:p>
     <w:p>
       <w:pPr>
-        <w:pStyle w:val="Listenabsatz"/>
+        <w:pStyle w:val="ListParagraph"/>
         <w:numPr>
           <w:ilvl w:val="0"/>
           <w:numId w:val="12"/>
@@ -5598,7 +5583,7 @@
     </w:p>
     <w:p>
       <w:pPr>
-        <w:pStyle w:val="Listenabsatz"/>
+        <w:pStyle w:val="ListParagraph"/>
         <w:numPr>
           <w:ilvl w:val="0"/>
           <w:numId w:val="12"/>
@@ -5611,7 +5596,7 @@
     </w:p>
     <w:p>
       <w:pPr>
-        <w:pStyle w:val="Listenabsatz"/>
+        <w:pStyle w:val="ListParagraph"/>
         <w:numPr>
           <w:ilvl w:val="0"/>
           <w:numId w:val="12"/>
@@ -5624,7 +5609,7 @@
     </w:p>
     <w:p>
       <w:pPr>
-        <w:pStyle w:val="Listenabsatz"/>
+        <w:pStyle w:val="ListParagraph"/>
         <w:numPr>
           <w:ilvl w:val="0"/>
           <w:numId w:val="12"/>
@@ -5710,7 +5695,7 @@
     </w:p>
     <w:p>
       <w:pPr>
-        <w:pStyle w:val="Listenabsatz"/>
+        <w:pStyle w:val="ListParagraph"/>
         <w:numPr>
           <w:ilvl w:val="0"/>
           <w:numId w:val="17"/>
@@ -5732,7 +5717,7 @@
     </w:p>
     <w:p>
       <w:pPr>
-        <w:pStyle w:val="Listenabsatz"/>
+        <w:pStyle w:val="ListParagraph"/>
         <w:numPr>
           <w:ilvl w:val="0"/>
           <w:numId w:val="17"/>
@@ -5757,7 +5742,7 @@
     </w:p>
     <w:p>
       <w:pPr>
-        <w:pStyle w:val="Listenabsatz"/>
+        <w:pStyle w:val="ListParagraph"/>
         <w:numPr>
           <w:ilvl w:val="0"/>
           <w:numId w:val="17"/>
@@ -5798,7 +5783,7 @@
     </w:p>
     <w:p>
       <w:pPr>
-        <w:pStyle w:val="Listenabsatz"/>
+        <w:pStyle w:val="ListParagraph"/>
         <w:numPr>
           <w:ilvl w:val="0"/>
           <w:numId w:val="18"/>
@@ -5832,7 +5817,7 @@
     </w:p>
     <w:p>
       <w:pPr>
-        <w:pStyle w:val="Listenabsatz"/>
+        <w:pStyle w:val="ListParagraph"/>
         <w:numPr>
           <w:ilvl w:val="0"/>
           <w:numId w:val="18"/>
@@ -5898,7 +5883,7 @@
     </w:p>
     <w:p>
       <w:pPr>
-        <w:pStyle w:val="Listenabsatz"/>
+        <w:pStyle w:val="ListParagraph"/>
         <w:numPr>
           <w:ilvl w:val="0"/>
           <w:numId w:val="19"/>
@@ -5920,7 +5905,7 @@
     </w:p>
     <w:p>
       <w:pPr>
-        <w:pStyle w:val="Listenabsatz"/>
+        <w:pStyle w:val="ListParagraph"/>
         <w:numPr>
           <w:ilvl w:val="0"/>
           <w:numId w:val="19"/>
@@ -5980,7 +5965,7 @@
     </w:p>
     <w:p>
       <w:pPr>
-        <w:pStyle w:val="Listenabsatz"/>
+        <w:pStyle w:val="ListParagraph"/>
         <w:numPr>
           <w:ilvl w:val="0"/>
           <w:numId w:val="20"/>
@@ -5999,7 +5984,7 @@
     </w:p>
     <w:p>
       <w:pPr>
-        <w:pStyle w:val="Listenabsatz"/>
+        <w:pStyle w:val="ListParagraph"/>
         <w:numPr>
           <w:ilvl w:val="0"/>
           <w:numId w:val="20"/>
@@ -6021,7 +6006,7 @@
     </w:p>
     <w:p>
       <w:pPr>
-        <w:pStyle w:val="Listenabsatz"/>
+        <w:pStyle w:val="ListParagraph"/>
         <w:numPr>
           <w:ilvl w:val="0"/>
           <w:numId w:val="20"/>
@@ -6091,7 +6076,7 @@
     </w:p>
     <w:p>
       <w:pPr>
-        <w:pStyle w:val="berschrift2"/>
+        <w:pStyle w:val="Heading2"/>
         <w:rPr>
           <w:b/>
         </w:rPr>
@@ -6121,7 +6106,7 @@
     </w:p>
     <w:p>
       <w:pPr>
-        <w:pStyle w:val="Listenabsatz"/>
+        <w:pStyle w:val="ListParagraph"/>
         <w:numPr>
           <w:ilvl w:val="0"/>
           <w:numId w:val="21"/>
@@ -6134,7 +6119,7 @@
     </w:p>
     <w:p>
       <w:pPr>
-        <w:pStyle w:val="Listenabsatz"/>
+        <w:pStyle w:val="ListParagraph"/>
         <w:numPr>
           <w:ilvl w:val="0"/>
           <w:numId w:val="21"/>
@@ -6147,7 +6132,7 @@
     </w:p>
     <w:p>
       <w:pPr>
-        <w:pStyle w:val="Listenabsatz"/>
+        <w:pStyle w:val="ListParagraph"/>
         <w:numPr>
           <w:ilvl w:val="0"/>
           <w:numId w:val="21"/>
@@ -6160,7 +6145,7 @@
     </w:p>
     <w:p>
       <w:pPr>
-        <w:pStyle w:val="Listenabsatz"/>
+        <w:pStyle w:val="ListParagraph"/>
         <w:numPr>
           <w:ilvl w:val="0"/>
           <w:numId w:val="21"/>
@@ -6192,7 +6177,7 @@
     </w:p>
     <w:p>
       <w:pPr>
-        <w:pStyle w:val="Listenabsatz"/>
+        <w:pStyle w:val="ListParagraph"/>
         <w:numPr>
           <w:ilvl w:val="0"/>
           <w:numId w:val="22"/>
@@ -6205,7 +6190,7 @@
     </w:p>
     <w:p>
       <w:pPr>
-        <w:pStyle w:val="Listenabsatz"/>
+        <w:pStyle w:val="ListParagraph"/>
         <w:numPr>
           <w:ilvl w:val="0"/>
           <w:numId w:val="22"/>
@@ -6218,7 +6203,7 @@
     </w:p>
     <w:p>
       <w:pPr>
-        <w:pStyle w:val="Listenabsatz"/>
+        <w:pStyle w:val="ListParagraph"/>
         <w:numPr>
           <w:ilvl w:val="0"/>
           <w:numId w:val="22"/>
@@ -6231,7 +6216,7 @@
     </w:p>
     <w:p>
       <w:pPr>
-        <w:pStyle w:val="Listenabsatz"/>
+        <w:pStyle w:val="ListParagraph"/>
         <w:numPr>
           <w:ilvl w:val="0"/>
           <w:numId w:val="22"/>
@@ -6249,21 +6234,15 @@
     </w:p>
     <w:p>
       <w:pPr>
-        <w:jc w:val="both"/>
-        <w:rPr>
-          <w:b/>
-        </w:rPr>
-      </w:pPr>
-      <w:r>
-        <w:rPr>
-          <w:b/>
-        </w:rPr>
+        <w:pStyle w:val="Heading3"/>
+      </w:pPr>
+      <w:r>
         <w:t>Probleme des Selbstberichts</w:t>
       </w:r>
     </w:p>
     <w:p>
       <w:pPr>
-        <w:pStyle w:val="Listenabsatz"/>
+        <w:pStyle w:val="ListParagraph"/>
         <w:numPr>
           <w:ilvl w:val="0"/>
           <w:numId w:val="23"/>
@@ -6276,7 +6255,7 @@
     </w:p>
     <w:p>
       <w:pPr>
-        <w:pStyle w:val="Listenabsatz"/>
+        <w:pStyle w:val="ListParagraph"/>
         <w:numPr>
           <w:ilvl w:val="0"/>
           <w:numId w:val="23"/>
@@ -6289,7 +6268,7 @@
     </w:p>
     <w:p>
       <w:pPr>
-        <w:pStyle w:val="Listenabsatz"/>
+        <w:pStyle w:val="ListParagraph"/>
         <w:numPr>
           <w:ilvl w:val="0"/>
           <w:numId w:val="23"/>
@@ -6310,28 +6289,688 @@
         <w:jc w:val="both"/>
       </w:pPr>
       <w:r>
-        <w:t>Definition Reaktivität: Veränderung bzw. Verzerrung der erhobenen Daten alleine aufgrund der Kenntnis der untersuchten Personen darüber, dass sie Gegenstand einer Untersuchung sind.</w:t>
-      </w:r>
-    </w:p>
-    <w:p>
-      <w:pPr>
-        <w:jc w:val="both"/>
-        <w:rPr>
-          <w:b/>
-        </w:rPr>
-      </w:pPr>
-      <w:r>
         <w:rPr>
           <w:b/>
         </w:rPr>
         <w:lastRenderedPageBreak/>
+        <w:t>Definition Reaktivität</w:t>
+      </w:r>
+      <w:r>
+        <w:t>: Veränderung bzw. Verzerrung der erhobenen Daten alleine aufgrund der Kenntnis der untersuchten Personen darüber, dass sie Gegenstand einer Untersuchung sind.</w:t>
+      </w:r>
+      <w:r>
+        <w:t xml:space="preserve"> </w:t>
+      </w:r>
+    </w:p>
+    <w:p>
+      <w:pPr>
+        <w:jc w:val="both"/>
+      </w:pPr>
+    </w:p>
+    <w:p>
+      <w:pPr>
+        <w:jc w:val="both"/>
+        <w:rPr>
+          <w:b/>
+        </w:rPr>
+      </w:pPr>
+      <w:r>
+        <w:rPr>
+          <w:b/>
+        </w:rPr>
         <w:t>Hawthorne-Effekt</w:t>
       </w:r>
     </w:p>
     <w:p>
       <w:pPr>
-        <w:jc w:val="both"/>
-      </w:pPr>
+        <w:rPr>
+          <w:color w:val="222222"/>
+          <w:sz w:val="20"/>
+          <w:szCs w:val="20"/>
+          <w:highlight w:val="white"/>
+        </w:rPr>
+      </w:pPr>
+      <w:r>
+        <w:rPr>
+          <w:color w:val="222222"/>
+          <w:sz w:val="20"/>
+          <w:szCs w:val="20"/>
+          <w:highlight w:val="white"/>
+        </w:rPr>
+        <w:t>Einfluss, den die bloße Teilnahme an einem Experiment auf die Versuchsperson und damit auf das Experimentsergebnis auszuüben vermag.</w:t>
+      </w:r>
+    </w:p>
+    <w:p>
+      <w:pPr>
+        <w:jc w:val="both"/>
+      </w:pPr>
+    </w:p>
+    <w:p>
+      <w:pPr>
+        <w:jc w:val="both"/>
+        <w:rPr>
+          <w:b/>
+        </w:rPr>
+      </w:pPr>
+      <w:r>
+        <w:rPr>
+          <w:b/>
+        </w:rPr>
+        <w:t>Massnahmen zur Reduzierung von Verzerrungen</w:t>
+      </w:r>
+    </w:p>
+    <w:p>
+      <w:pPr>
+        <w:pStyle w:val="ListParagraph"/>
+        <w:numPr>
+          <w:ilvl w:val="0"/>
+          <w:numId w:val="24"/>
+        </w:numPr>
+        <w:jc w:val="both"/>
+      </w:pPr>
+      <w:r>
+        <w:t>Cover-Story</w:t>
+      </w:r>
+    </w:p>
+    <w:p>
+      <w:pPr>
+        <w:pStyle w:val="ListParagraph"/>
+        <w:numPr>
+          <w:ilvl w:val="0"/>
+          <w:numId w:val="24"/>
+        </w:numPr>
+        <w:jc w:val="both"/>
+      </w:pPr>
+      <w:r>
+        <w:t>Konkrete Anweisung auf Nichtverzerrung zu achten</w:t>
+      </w:r>
+    </w:p>
+    <w:p>
+      <w:pPr>
+        <w:pStyle w:val="ListParagraph"/>
+        <w:numPr>
+          <w:ilvl w:val="0"/>
+          <w:numId w:val="24"/>
+        </w:numPr>
+        <w:jc w:val="both"/>
+      </w:pPr>
+      <w:r>
+        <w:t>Auf Anonymisierung hinweisen</w:t>
+      </w:r>
+    </w:p>
+    <w:p>
+      <w:pPr>
+        <w:pStyle w:val="ListParagraph"/>
+        <w:numPr>
+          <w:ilvl w:val="0"/>
+          <w:numId w:val="24"/>
+        </w:numPr>
+        <w:jc w:val="both"/>
+      </w:pPr>
+      <w:r>
+        <w:t>Untersuchte in Unkenntnis darüber lassen, dass sie untersucht werden</w:t>
+      </w:r>
+    </w:p>
+    <w:p>
+      <w:pPr>
+        <w:pStyle w:val="ListParagraph"/>
+        <w:numPr>
+          <w:ilvl w:val="0"/>
+          <w:numId w:val="24"/>
+        </w:numPr>
+        <w:jc w:val="both"/>
+      </w:pPr>
+      <w:r>
+        <w:t>Masse einsetzen, die die VPN nicht kontrollieren können</w:t>
+      </w:r>
+    </w:p>
+    <w:p>
+      <w:pPr>
+        <w:jc w:val="both"/>
+      </w:pPr>
+    </w:p>
+    <w:p>
+      <w:pPr>
+        <w:pStyle w:val="Heading3"/>
+      </w:pPr>
+      <w:r>
+        <w:t>Quantitative Gütekriterien</w:t>
+      </w:r>
+    </w:p>
+    <w:p>
+      <w:pPr>
+        <w:pStyle w:val="Heading4"/>
+      </w:pPr>
+      <w:r>
+        <w:t>Objektivität</w:t>
+      </w:r>
+    </w:p>
+    <w:p>
+      <w:pPr>
+        <w:jc w:val="both"/>
+        <w:rPr>
+          <w:b/>
+        </w:rPr>
+      </w:pPr>
+      <w:r>
+        <w:t>Die Objektivität (=Anwenderunabhängigkeit) einer Untersuchung / eines Tests / eines Fragebogens gibt an, in welchem Ausmass die Testergebnisse von den Testanwendern</w:t>
+      </w:r>
+      <w:r>
+        <w:t xml:space="preserve"> unabhängig sind.</w:t>
+      </w:r>
+    </w:p>
+    <w:p>
+      <w:pPr>
+        <w:jc w:val="both"/>
+        <w:rPr>
+          <w:b/>
+        </w:rPr>
+      </w:pPr>
+    </w:p>
+    <w:p>
+      <w:pPr>
+        <w:jc w:val="both"/>
+        <w:rPr>
+          <w:b/>
+        </w:rPr>
+      </w:pPr>
+      <w:r>
+        <w:rPr>
+          <w:b/>
+        </w:rPr>
+        <w:t>3 Arten von Objektivität</w:t>
+      </w:r>
+    </w:p>
+    <w:p>
+      <w:pPr>
+        <w:pStyle w:val="ListParagraph"/>
+        <w:numPr>
+          <w:ilvl w:val="0"/>
+          <w:numId w:val="26"/>
+        </w:numPr>
+        <w:jc w:val="both"/>
+        <w:rPr>
+          <w:b/>
+        </w:rPr>
+      </w:pPr>
+      <w:r>
+        <w:rPr>
+          <w:b/>
+        </w:rPr>
+        <w:t>Durchführungsobjektivität</w:t>
+      </w:r>
+      <w:r>
+        <w:t>: Die Durchführung des Experiments findet bei allen Testpersonen genau gleich statt, es wird keine zusätzliche Hilfestellung gegeben, wenn eine Person nicht weiterkommt, wenn nicht jede andere Person genau die gleiche Hilfe ebenfalls bekommt.</w:t>
+      </w:r>
+    </w:p>
+    <w:p>
+      <w:pPr>
+        <w:pStyle w:val="ListParagraph"/>
+        <w:numPr>
+          <w:ilvl w:val="0"/>
+          <w:numId w:val="26"/>
+        </w:numPr>
+        <w:jc w:val="both"/>
+        <w:rPr>
+          <w:b/>
+        </w:rPr>
+      </w:pPr>
+      <w:r>
+        <w:rPr>
+          <w:b/>
+        </w:rPr>
+        <w:t>Auswertungsobjektivität</w:t>
+      </w:r>
+      <w:r>
+        <w:t>: Die Bewertung von Richtig und Falsch findet bei allen VPN genau gleich statt. Eine allfällige Punktewertung ist bei allen genau gleich.</w:t>
+      </w:r>
+    </w:p>
+    <w:p>
+      <w:pPr>
+        <w:pStyle w:val="ListParagraph"/>
+        <w:numPr>
+          <w:ilvl w:val="0"/>
+          <w:numId w:val="26"/>
+        </w:numPr>
+        <w:jc w:val="both"/>
+        <w:rPr>
+          <w:b/>
+        </w:rPr>
+      </w:pPr>
+      <w:r>
+        <w:rPr>
+          <w:b/>
+        </w:rPr>
+        <w:t>Interpretationsobjektivität</w:t>
+      </w:r>
+      <w:r>
+        <w:t>: Interpretation findet anhand von Normwerttabellen statt (Bsp.: IQ-Stufen)</w:t>
+      </w:r>
+    </w:p>
+    <w:p>
+      <w:pPr>
+        <w:jc w:val="both"/>
+        <w:rPr>
+          <w:b/>
+        </w:rPr>
+      </w:pPr>
+      <w:r>
+        <w:rPr>
+          <w:noProof/>
+          <w:sz w:val="20"/>
+          <w:szCs w:val="20"/>
+        </w:rPr>
+        <w:drawing>
+          <wp:inline distT="114300" distB="114300" distL="114300" distR="114300" wp14:anchorId="609E98AA" wp14:editId="3F53A213">
+            <wp:extent cx="5733415" cy="2603212"/>
+            <wp:effectExtent l="0" t="0" r="0" b="635"/>
+            <wp:docPr id="2" name="image2.png"/>
+            <wp:cNvGraphicFramePr/>
+            <a:graphic xmlns:a="http://schemas.openxmlformats.org/drawingml/2006/main">
+              <a:graphicData uri="http://schemas.openxmlformats.org/drawingml/2006/picture">
+                <pic:pic xmlns:pic="http://schemas.openxmlformats.org/drawingml/2006/picture">
+                  <pic:nvPicPr>
+                    <pic:cNvPr id="0" name="image2.png"/>
+                    <pic:cNvPicPr preferRelativeResize="0"/>
+                  </pic:nvPicPr>
+                  <pic:blipFill>
+                    <a:blip r:embed="rId8"/>
+                    <a:srcRect/>
+                    <a:stretch>
+                      <a:fillRect/>
+                    </a:stretch>
+                  </pic:blipFill>
+                  <pic:spPr>
+                    <a:xfrm>
+                      <a:off x="0" y="0"/>
+                      <a:ext cx="5733415" cy="2603212"/>
+                    </a:xfrm>
+                    <a:prstGeom prst="rect">
+                      <a:avLst/>
+                    </a:prstGeom>
+                    <a:ln/>
+                  </pic:spPr>
+                </pic:pic>
+              </a:graphicData>
+            </a:graphic>
+          </wp:inline>
+        </w:drawing>
+      </w:r>
+    </w:p>
+    <w:p>
+      <w:pPr>
+        <w:jc w:val="both"/>
+        <w:rPr>
+          <w:b/>
+        </w:rPr>
+      </w:pPr>
+    </w:p>
+    <w:p>
+      <w:pPr>
+        <w:jc w:val="both"/>
+      </w:pPr>
+      <w:r>
+        <w:t>Objektivität wird erhöht durch Standardisierung von Durchführung, Auswertung und Interpretation der Untersuchung / des Tests / des Fragebogens.</w:t>
+      </w:r>
+    </w:p>
+    <w:p>
+      <w:pPr>
+        <w:jc w:val="both"/>
+      </w:pPr>
+      <w:r>
+        <w:sym w:font="Wingdings" w:char="F0E0"/>
+      </w:r>
+      <w:r>
+        <w:t xml:space="preserve"> Instruktionen im Testhandbuch / Manual / Handelsanweisung</w:t>
+      </w:r>
+    </w:p>
+    <w:p>
+      <w:pPr>
+        <w:jc w:val="both"/>
+      </w:pPr>
+      <w:r>
+        <w:sym w:font="Wingdings" w:char="F0E0"/>
+      </w:r>
+      <w:r>
+        <w:t xml:space="preserve"> einfach zu erreichendes Gütekriterium</w:t>
+      </w:r>
+    </w:p>
+    <w:p>
+      <w:pPr>
+        <w:jc w:val="both"/>
+      </w:pPr>
+    </w:p>
+    <w:p>
+      <w:pPr>
+        <w:jc w:val="both"/>
+      </w:pPr>
+      <w:r>
+        <w:t>Die Objektivität ist die Voraussetzung für die weiteren Gütekriterien</w:t>
+      </w:r>
+    </w:p>
+    <w:p>
+      <w:pPr>
+        <w:jc w:val="both"/>
+      </w:pPr>
+    </w:p>
+    <w:p>
+      <w:pPr>
+        <w:jc w:val="both"/>
+        <w:rPr>
+          <w:b/>
+        </w:rPr>
+      </w:pPr>
+    </w:p>
+    <w:p>
+      <w:pPr>
+        <w:pStyle w:val="Heading4"/>
+      </w:pPr>
+      <w:r>
+        <w:t>Reliabilität</w:t>
+      </w:r>
+    </w:p>
+    <w:p>
+      <w:pPr>
+        <w:jc w:val="both"/>
+      </w:pPr>
+      <w:r>
+        <w:t>Die Reliabilität gibt an, wie gering oder stark ein Test durch Messfehler verzerrt ist. Sie ist ein Synonym zu Zuverlässigkeit, Präzision und Messgenauigkeit an.</w:t>
+      </w:r>
+    </w:p>
+    <w:p>
+      <w:pPr>
+        <w:jc w:val="both"/>
+      </w:pPr>
+    </w:p>
+    <w:p>
+      <w:pPr>
+        <w:jc w:val="both"/>
+      </w:pPr>
+      <w:r>
+        <w:t>Die Reliabilität basiert auf Annahmen der Klassischen Testtheorie:</w:t>
+      </w:r>
+    </w:p>
+    <w:p>
+      <w:pPr>
+        <w:jc w:val="both"/>
+      </w:pPr>
+      <w:r>
+        <w:t>- Testwert X = wahrer Wert T + Messfehler E</w:t>
+      </w:r>
+    </w:p>
+    <w:p>
+      <w:pPr>
+        <w:jc w:val="both"/>
+      </w:pPr>
+      <w:r>
+        <w:t>- Reliabilität umso höher, je kleiner der zu X gehörende Messfehler E.</w:t>
+      </w:r>
+    </w:p>
+    <w:p>
+      <w:pPr>
+        <w:jc w:val="both"/>
+      </w:pPr>
+      <w:r>
+        <w:t xml:space="preserve">- </w:t>
+      </w:r>
+      <w:r>
+        <w:t>Für die</w:t>
+      </w:r>
+      <w:r>
+        <w:t xml:space="preserve"> perfekte Reliabilität</w:t>
+      </w:r>
+      <w:r>
+        <w:t xml:space="preserve"> beträgt X=T.</w:t>
+      </w:r>
+    </w:p>
+    <w:p>
+      <w:pPr>
+        <w:jc w:val="both"/>
+      </w:pPr>
+      <w:r>
+        <w:t xml:space="preserve">- Die </w:t>
+      </w:r>
+      <w:r>
+        <w:rPr>
+          <w:b/>
+        </w:rPr>
+        <w:t>Fehlervarianz</w:t>
+      </w:r>
+      <w:r>
+        <w:t xml:space="preserve"> ist </w:t>
+      </w:r>
+      <w:r>
+        <w:t>die unsystematischen Abweichungen</w:t>
+      </w:r>
+      <w:r>
+        <w:t xml:space="preserve"> von wahren Werten</w:t>
+      </w:r>
+    </w:p>
+    <w:p>
+      <w:pPr>
+        <w:jc w:val="both"/>
+      </w:pPr>
+    </w:p>
+    <w:p>
+      <w:pPr>
+        <w:jc w:val="both"/>
+      </w:pPr>
+      <w:r>
+        <w:t>Reliabilität = Anteil wahre Varianz / beobachtete Varianz</w:t>
+      </w:r>
+    </w:p>
+    <w:p>
+      <w:pPr>
+        <w:jc w:val="both"/>
+      </w:pPr>
+      <w:r>
+        <w:t>Reliabilität &gt; 0.7 akzeptabel</w:t>
+      </w:r>
+    </w:p>
+    <w:p>
+      <w:pPr>
+        <w:jc w:val="both"/>
+      </w:pPr>
+    </w:p>
+    <w:p>
+      <w:pPr>
+        <w:jc w:val="both"/>
+        <w:rPr>
+          <w:b/>
+        </w:rPr>
+      </w:pPr>
+      <w:r>
+        <w:rPr>
+          <w:b/>
+        </w:rPr>
+        <w:t>Reliabilitätsarten</w:t>
+      </w:r>
+    </w:p>
+    <w:p>
+      <w:pPr>
+        <w:pStyle w:val="ListParagraph"/>
+        <w:numPr>
+          <w:ilvl w:val="0"/>
+          <w:numId w:val="27"/>
+        </w:numPr>
+        <w:jc w:val="both"/>
+      </w:pPr>
+      <w:r>
+        <w:t>Test-Retest-Reliabilität</w:t>
+      </w:r>
+    </w:p>
+    <w:p>
+      <w:pPr>
+        <w:pStyle w:val="ListParagraph"/>
+        <w:numPr>
+          <w:ilvl w:val="0"/>
+          <w:numId w:val="27"/>
+        </w:numPr>
+        <w:jc w:val="both"/>
+      </w:pPr>
+      <w:r>
+        <w:t>Paralleltest-Reliabilität</w:t>
+      </w:r>
+    </w:p>
+    <w:p>
+      <w:pPr>
+        <w:pStyle w:val="ListParagraph"/>
+        <w:numPr>
+          <w:ilvl w:val="0"/>
+          <w:numId w:val="27"/>
+        </w:numPr>
+        <w:jc w:val="both"/>
+      </w:pPr>
+      <w:r>
+        <w:t>Testhalbierungs-Reliabilität</w:t>
+      </w:r>
+    </w:p>
+    <w:p>
+      <w:pPr>
+        <w:pStyle w:val="ListParagraph"/>
+        <w:numPr>
+          <w:ilvl w:val="0"/>
+          <w:numId w:val="27"/>
+        </w:numPr>
+        <w:jc w:val="both"/>
+      </w:pPr>
+      <w:r>
+        <w:t>Interne Konsistenz</w:t>
+      </w:r>
+    </w:p>
+    <w:p>
+      <w:pPr>
+        <w:pStyle w:val="ListParagraph"/>
+        <w:numPr>
+          <w:ilvl w:val="0"/>
+          <w:numId w:val="27"/>
+        </w:numPr>
+        <w:jc w:val="both"/>
+      </w:pPr>
+      <w:r>
+        <w:t>Interrater-Reliabilität</w:t>
+      </w:r>
+    </w:p>
+    <w:p>
+      <w:pPr>
+        <w:jc w:val="both"/>
+      </w:pPr>
+    </w:p>
+    <w:p>
+      <w:pPr>
+        <w:jc w:val="both"/>
+        <w:rPr>
+          <w:b/>
+        </w:rPr>
+      </w:pPr>
+      <w:r>
+        <w:rPr>
+          <w:b/>
+        </w:rPr>
+        <w:t>Test-Retest-Reliabilität</w:t>
+      </w:r>
+    </w:p>
+    <w:p>
+      <w:pPr>
+        <w:jc w:val="both"/>
+      </w:pPr>
+      <w:r>
+        <w:t>=Ausmass der Übereinstimmung bei einer wiederholten Anwendung des Tests / Fragebogens / der Untersuchung bei der gleichen Stichprobe. Höhere Korrelation der Testwerte des Tests A und der des Tests B bedeutet hohe Test-Retest-Reliabilität.</w:t>
+      </w:r>
+    </w:p>
+    <w:p>
+      <w:pPr>
+        <w:jc w:val="both"/>
+      </w:pPr>
+      <w:r>
+        <w:drawing>
+          <wp:inline distT="0" distB="0" distL="0" distR="0" wp14:anchorId="638CB4AE" wp14:editId="2DBC9943">
+            <wp:extent cx="5733415" cy="1406525"/>
+            <wp:effectExtent l="0" t="0" r="0" b="3175"/>
+            <wp:docPr id="3" name="Picture 3"/>
+            <wp:cNvGraphicFramePr>
+              <a:graphicFrameLocks xmlns:a="http://schemas.openxmlformats.org/drawingml/2006/main" noChangeAspect="1"/>
+            </wp:cNvGraphicFramePr>
+            <a:graphic xmlns:a="http://schemas.openxmlformats.org/drawingml/2006/main">
+              <a:graphicData uri="http://schemas.openxmlformats.org/drawingml/2006/picture">
+                <pic:pic xmlns:pic="http://schemas.openxmlformats.org/drawingml/2006/picture">
+                  <pic:nvPicPr>
+                    <pic:cNvPr id="1" name=""/>
+                    <pic:cNvPicPr/>
+                  </pic:nvPicPr>
+                  <pic:blipFill>
+                    <a:blip r:embed="rId9"/>
+                    <a:stretch>
+                      <a:fillRect/>
+                    </a:stretch>
+                  </pic:blipFill>
+                  <pic:spPr>
+                    <a:xfrm>
+                      <a:off x="0" y="0"/>
+                      <a:ext cx="5733415" cy="1406525"/>
+                    </a:xfrm>
+                    <a:prstGeom prst="rect">
+                      <a:avLst/>
+                    </a:prstGeom>
+                  </pic:spPr>
+                </pic:pic>
+              </a:graphicData>
+            </a:graphic>
+          </wp:inline>
+        </w:drawing>
+      </w:r>
+    </w:p>
+    <w:p>
+      <w:pPr>
+        <w:jc w:val="both"/>
+      </w:pPr>
+      <w:r>
+        <w:t>Bei stabilen Merkmalen führt eine reliable Testung bei Wiederholung unter gleichen Bedingungen zu gleichen / sehr ähnlichen Ergebnissen.</w:t>
+      </w:r>
+    </w:p>
+    <w:p>
+      <w:pPr>
+        <w:jc w:val="both"/>
+      </w:pPr>
+    </w:p>
+    <w:p>
+      <w:pPr>
+        <w:jc w:val="both"/>
+      </w:pPr>
+      <w:r>
+        <w:t>Nachteile: Erinnerungseffekte, aufwendig, nicht geeignet bei instabilen Merkmalen</w:t>
+      </w:r>
+    </w:p>
+    <w:p>
+      <w:pPr>
+        <w:jc w:val="both"/>
+      </w:pPr>
+      <w:r>
+        <w:t>Häufige Quellen für Messfehler: Beobachtungsfehler (Unkonzentriertheit, Flüchtigkeitsfehler, …), Umweltveränderungen, Veränderungen der Teilnehmenden.</w:t>
+      </w:r>
+    </w:p>
+    <w:p>
+      <w:pPr>
+        <w:jc w:val="both"/>
+        <w:rPr>
+          <w:b/>
+        </w:rPr>
+      </w:pPr>
+      <w:r>
+        <w:rPr>
+          <w:b/>
+        </w:rPr>
+        <w:lastRenderedPageBreak/>
+        <w:t>Paralleltest-Reliabilität</w:t>
+      </w:r>
+    </w:p>
+    <w:p>
+      <w:pPr>
+        <w:jc w:val="both"/>
+      </w:pPr>
+      <w:r>
+        <w:t>Übereinstimmung zweier Versionen (Äquivalenz) des gleichen Tests innerhalb einer Stichprobe. Hohe Korrelation der testwerte von Version A und Version B führt zu hoher Paralleltest-Reliabilität.</w:t>
+      </w:r>
       <w:bookmarkStart w:id="27" w:name="_GoBack"/>
       <w:bookmarkEnd w:id="27"/>
     </w:p>
@@ -6342,7 +6981,20 @@
     </w:p>
     <w:p>
       <w:pPr>
-        <w:pStyle w:val="berschrift2"/>
+        <w:pStyle w:val="Heading4"/>
+      </w:pPr>
+      <w:r>
+        <w:t>Validität</w:t>
+      </w:r>
+    </w:p>
+    <w:p>
+      <w:pPr>
+        <w:jc w:val="both"/>
+      </w:pPr>
+    </w:p>
+    <w:p>
+      <w:pPr>
+        <w:pStyle w:val="Heading2"/>
         <w:rPr>
           <w:b/>
         </w:rPr>
@@ -6391,7 +7043,7 @@
     </w:p>
     <w:p>
       <w:pPr>
-        <w:pStyle w:val="berschrift1"/>
+        <w:pStyle w:val="Heading1"/>
       </w:pPr>
       <w:bookmarkStart w:id="29" w:name="_9bjx0xnlrwsq" w:colFirst="0" w:colLast="0"/>
       <w:bookmarkEnd w:id="29"/>
@@ -6401,7 +7053,7 @@
     </w:p>
     <w:p>
       <w:pPr>
-        <w:pStyle w:val="berschrift1"/>
+        <w:pStyle w:val="Heading1"/>
         <w:rPr>
           <w:b/>
         </w:rPr>
@@ -6419,7 +7071,7 @@
     <w:p/>
     <w:p>
       <w:pPr>
-        <w:pStyle w:val="berschrift2"/>
+        <w:pStyle w:val="Heading2"/>
         <w:rPr>
           <w:b/>
         </w:rPr>
@@ -6436,7 +7088,7 @@
     <w:p/>
     <w:p>
       <w:pPr>
-        <w:pStyle w:val="berschrift3"/>
+        <w:pStyle w:val="Heading3"/>
       </w:pPr>
       <w:bookmarkStart w:id="32" w:name="_Toc533527950"/>
       <w:r>
@@ -6447,7 +7099,7 @@
     <w:p/>
     <w:p>
       <w:pPr>
-        <w:pStyle w:val="berschrift3"/>
+        <w:pStyle w:val="Heading3"/>
       </w:pPr>
       <w:bookmarkStart w:id="33" w:name="_Toc533527951"/>
       <w:r>
@@ -6458,7 +7110,7 @@
     <w:p/>
     <w:p>
       <w:pPr>
-        <w:pStyle w:val="berschrift3"/>
+        <w:pStyle w:val="Heading3"/>
       </w:pPr>
       <w:bookmarkStart w:id="34" w:name="_Toc533527952"/>
       <w:r>
@@ -6469,7 +7121,7 @@
     <w:p/>
     <w:p>
       <w:pPr>
-        <w:pStyle w:val="berschrift3"/>
+        <w:pStyle w:val="Heading3"/>
       </w:pPr>
       <w:bookmarkStart w:id="35" w:name="_Toc533527953"/>
       <w:r>
@@ -6480,7 +7132,7 @@
     <w:p/>
     <w:p>
       <w:pPr>
-        <w:pStyle w:val="berschrift3"/>
+        <w:pStyle w:val="Heading3"/>
       </w:pPr>
       <w:bookmarkStart w:id="36" w:name="_Toc533527954"/>
       <w:r>
@@ -6508,8 +7160,8 @@
     <w:p/>
     <w:p/>
     <w:sectPr>
-      <w:headerReference w:type="default" r:id="rId8"/>
-      <w:footerReference w:type="default" r:id="rId9"/>
+      <w:headerReference w:type="default" r:id="rId10"/>
+      <w:footerReference w:type="default" r:id="rId11"/>
       <w:pgSz w:w="11909" w:h="16834"/>
       <w:pgMar w:top="1440" w:right="1440" w:bottom="1440" w:left="1440" w:header="720" w:footer="720" w:gutter="0"/>
       <w:pgNumType w:start="1"/>
@@ -7409,6 +8061,119 @@
     </w:lvl>
   </w:abstractNum>
   <w:abstractNum w:abstractNumId="7" w15:restartNumberingAfterBreak="0">
+    <w:nsid w:val="2DB36CB3"/>
+    <w:multiLevelType w:val="hybridMultilevel"/>
+    <w:tmpl w:val="BC58F1FC"/>
+    <w:lvl w:ilvl="0" w:tplc="04090001">
+      <w:start w:val="1"/>
+      <w:numFmt w:val="bullet"/>
+      <w:lvlText w:val=""/>
+      <w:lvlJc w:val="left"/>
+      <w:pPr>
+        <w:ind w:left="720" w:hanging="360"/>
+      </w:pPr>
+      <w:rPr>
+        <w:rFonts w:ascii="Symbol" w:hAnsi="Symbol" w:hint="default"/>
+      </w:rPr>
+    </w:lvl>
+    <w:lvl w:ilvl="1" w:tplc="04090003" w:tentative="1">
+      <w:start w:val="1"/>
+      <w:numFmt w:val="bullet"/>
+      <w:lvlText w:val="o"/>
+      <w:lvlJc w:val="left"/>
+      <w:pPr>
+        <w:ind w:left="1440" w:hanging="360"/>
+      </w:pPr>
+      <w:rPr>
+        <w:rFonts w:ascii="Courier New" w:hAnsi="Courier New" w:cs="Courier New" w:hint="default"/>
+      </w:rPr>
+    </w:lvl>
+    <w:lvl w:ilvl="2" w:tplc="04090005" w:tentative="1">
+      <w:start w:val="1"/>
+      <w:numFmt w:val="bullet"/>
+      <w:lvlText w:val=""/>
+      <w:lvlJc w:val="left"/>
+      <w:pPr>
+        <w:ind w:left="2160" w:hanging="360"/>
+      </w:pPr>
+      <w:rPr>
+        <w:rFonts w:ascii="Wingdings" w:hAnsi="Wingdings" w:hint="default"/>
+      </w:rPr>
+    </w:lvl>
+    <w:lvl w:ilvl="3" w:tplc="04090001" w:tentative="1">
+      <w:start w:val="1"/>
+      <w:numFmt w:val="bullet"/>
+      <w:lvlText w:val=""/>
+      <w:lvlJc w:val="left"/>
+      <w:pPr>
+        <w:ind w:left="2880" w:hanging="360"/>
+      </w:pPr>
+      <w:rPr>
+        <w:rFonts w:ascii="Symbol" w:hAnsi="Symbol" w:hint="default"/>
+      </w:rPr>
+    </w:lvl>
+    <w:lvl w:ilvl="4" w:tplc="04090003" w:tentative="1">
+      <w:start w:val="1"/>
+      <w:numFmt w:val="bullet"/>
+      <w:lvlText w:val="o"/>
+      <w:lvlJc w:val="left"/>
+      <w:pPr>
+        <w:ind w:left="3600" w:hanging="360"/>
+      </w:pPr>
+      <w:rPr>
+        <w:rFonts w:ascii="Courier New" w:hAnsi="Courier New" w:cs="Courier New" w:hint="default"/>
+      </w:rPr>
+    </w:lvl>
+    <w:lvl w:ilvl="5" w:tplc="04090005" w:tentative="1">
+      <w:start w:val="1"/>
+      <w:numFmt w:val="bullet"/>
+      <w:lvlText w:val=""/>
+      <w:lvlJc w:val="left"/>
+      <w:pPr>
+        <w:ind w:left="4320" w:hanging="360"/>
+      </w:pPr>
+      <w:rPr>
+        <w:rFonts w:ascii="Wingdings" w:hAnsi="Wingdings" w:hint="default"/>
+      </w:rPr>
+    </w:lvl>
+    <w:lvl w:ilvl="6" w:tplc="04090001" w:tentative="1">
+      <w:start w:val="1"/>
+      <w:numFmt w:val="bullet"/>
+      <w:lvlText w:val=""/>
+      <w:lvlJc w:val="left"/>
+      <w:pPr>
+        <w:ind w:left="5040" w:hanging="360"/>
+      </w:pPr>
+      <w:rPr>
+        <w:rFonts w:ascii="Symbol" w:hAnsi="Symbol" w:hint="default"/>
+      </w:rPr>
+    </w:lvl>
+    <w:lvl w:ilvl="7" w:tplc="04090003" w:tentative="1">
+      <w:start w:val="1"/>
+      <w:numFmt w:val="bullet"/>
+      <w:lvlText w:val="o"/>
+      <w:lvlJc w:val="left"/>
+      <w:pPr>
+        <w:ind w:left="5760" w:hanging="360"/>
+      </w:pPr>
+      <w:rPr>
+        <w:rFonts w:ascii="Courier New" w:hAnsi="Courier New" w:cs="Courier New" w:hint="default"/>
+      </w:rPr>
+    </w:lvl>
+    <w:lvl w:ilvl="8" w:tplc="04090005" w:tentative="1">
+      <w:start w:val="1"/>
+      <w:numFmt w:val="bullet"/>
+      <w:lvlText w:val=""/>
+      <w:lvlJc w:val="left"/>
+      <w:pPr>
+        <w:ind w:left="6480" w:hanging="360"/>
+      </w:pPr>
+      <w:rPr>
+        <w:rFonts w:ascii="Wingdings" w:hAnsi="Wingdings" w:hint="default"/>
+      </w:rPr>
+    </w:lvl>
+  </w:abstractNum>
+  <w:abstractNum w:abstractNumId="8" w15:restartNumberingAfterBreak="0">
     <w:nsid w:val="38A71543"/>
     <w:multiLevelType w:val="hybridMultilevel"/>
     <w:tmpl w:val="101C4752"/>
@@ -7521,7 +8286,7 @@
       </w:rPr>
     </w:lvl>
   </w:abstractNum>
-  <w:abstractNum w:abstractNumId="8" w15:restartNumberingAfterBreak="0">
+  <w:abstractNum w:abstractNumId="9" w15:restartNumberingAfterBreak="0">
     <w:nsid w:val="41341787"/>
     <w:multiLevelType w:val="hybridMultilevel"/>
     <w:tmpl w:val="EB0CD00E"/>
@@ -7634,7 +8399,7 @@
       </w:rPr>
     </w:lvl>
   </w:abstractNum>
-  <w:abstractNum w:abstractNumId="9" w15:restartNumberingAfterBreak="0">
+  <w:abstractNum w:abstractNumId="10" w15:restartNumberingAfterBreak="0">
     <w:nsid w:val="46DA6EF5"/>
     <w:multiLevelType w:val="multilevel"/>
     <w:tmpl w:val="DA54706E"/>
@@ -7747,7 +8512,7 @@
       </w:rPr>
     </w:lvl>
   </w:abstractNum>
-  <w:abstractNum w:abstractNumId="10" w15:restartNumberingAfterBreak="0">
+  <w:abstractNum w:abstractNumId="11" w15:restartNumberingAfterBreak="0">
     <w:nsid w:val="4CF77217"/>
     <w:multiLevelType w:val="multilevel"/>
     <w:tmpl w:val="1FA2F9B4"/>
@@ -7861,7 +8626,7 @@
       </w:rPr>
     </w:lvl>
   </w:abstractNum>
-  <w:abstractNum w:abstractNumId="11" w15:restartNumberingAfterBreak="0">
+  <w:abstractNum w:abstractNumId="12" w15:restartNumberingAfterBreak="0">
     <w:nsid w:val="4E43130A"/>
     <w:multiLevelType w:val="hybridMultilevel"/>
     <w:tmpl w:val="2DD4A90A"/>
@@ -7974,7 +8739,7 @@
       </w:rPr>
     </w:lvl>
   </w:abstractNum>
-  <w:abstractNum w:abstractNumId="12" w15:restartNumberingAfterBreak="0">
+  <w:abstractNum w:abstractNumId="13" w15:restartNumberingAfterBreak="0">
     <w:nsid w:val="4EA565B4"/>
     <w:multiLevelType w:val="multilevel"/>
     <w:tmpl w:val="EFAC1D24"/>
@@ -8087,7 +8852,7 @@
       </w:rPr>
     </w:lvl>
   </w:abstractNum>
-  <w:abstractNum w:abstractNumId="13" w15:restartNumberingAfterBreak="0">
+  <w:abstractNum w:abstractNumId="14" w15:restartNumberingAfterBreak="0">
     <w:nsid w:val="522943D5"/>
     <w:multiLevelType w:val="multilevel"/>
     <w:tmpl w:val="CFD4820A"/>
@@ -8201,7 +8966,7 @@
       </w:rPr>
     </w:lvl>
   </w:abstractNum>
-  <w:abstractNum w:abstractNumId="14" w15:restartNumberingAfterBreak="0">
+  <w:abstractNum w:abstractNumId="15" w15:restartNumberingAfterBreak="0">
     <w:nsid w:val="53E54630"/>
     <w:multiLevelType w:val="multilevel"/>
     <w:tmpl w:val="CFD4820A"/>
@@ -8315,7 +9080,7 @@
       </w:rPr>
     </w:lvl>
   </w:abstractNum>
-  <w:abstractNum w:abstractNumId="15" w15:restartNumberingAfterBreak="0">
+  <w:abstractNum w:abstractNumId="16" w15:restartNumberingAfterBreak="0">
     <w:nsid w:val="565014DE"/>
     <w:multiLevelType w:val="multilevel"/>
     <w:tmpl w:val="6554C67A"/>
@@ -8428,7 +9193,7 @@
       </w:rPr>
     </w:lvl>
   </w:abstractNum>
-  <w:abstractNum w:abstractNumId="16" w15:restartNumberingAfterBreak="0">
+  <w:abstractNum w:abstractNumId="17" w15:restartNumberingAfterBreak="0">
     <w:nsid w:val="5735590E"/>
     <w:multiLevelType w:val="hybridMultilevel"/>
     <w:tmpl w:val="60529608"/>
@@ -8541,7 +9306,7 @@
       </w:rPr>
     </w:lvl>
   </w:abstractNum>
-  <w:abstractNum w:abstractNumId="17" w15:restartNumberingAfterBreak="0">
+  <w:abstractNum w:abstractNumId="18" w15:restartNumberingAfterBreak="0">
     <w:nsid w:val="5EE82A03"/>
     <w:multiLevelType w:val="multilevel"/>
     <w:tmpl w:val="CFD4820A"/>
@@ -8655,7 +9420,120 @@
       </w:rPr>
     </w:lvl>
   </w:abstractNum>
-  <w:abstractNum w:abstractNumId="18" w15:restartNumberingAfterBreak="0">
+  <w:abstractNum w:abstractNumId="19" w15:restartNumberingAfterBreak="0">
+    <w:nsid w:val="638073CF"/>
+    <w:multiLevelType w:val="hybridMultilevel"/>
+    <w:tmpl w:val="2E68B72E"/>
+    <w:lvl w:ilvl="0" w:tplc="04090001">
+      <w:start w:val="1"/>
+      <w:numFmt w:val="bullet"/>
+      <w:lvlText w:val=""/>
+      <w:lvlJc w:val="left"/>
+      <w:pPr>
+        <w:ind w:left="720" w:hanging="360"/>
+      </w:pPr>
+      <w:rPr>
+        <w:rFonts w:ascii="Symbol" w:hAnsi="Symbol" w:hint="default"/>
+      </w:rPr>
+    </w:lvl>
+    <w:lvl w:ilvl="1" w:tplc="04090003" w:tentative="1">
+      <w:start w:val="1"/>
+      <w:numFmt w:val="bullet"/>
+      <w:lvlText w:val="o"/>
+      <w:lvlJc w:val="left"/>
+      <w:pPr>
+        <w:ind w:left="1440" w:hanging="360"/>
+      </w:pPr>
+      <w:rPr>
+        <w:rFonts w:ascii="Courier New" w:hAnsi="Courier New" w:cs="Courier New" w:hint="default"/>
+      </w:rPr>
+    </w:lvl>
+    <w:lvl w:ilvl="2" w:tplc="04090005" w:tentative="1">
+      <w:start w:val="1"/>
+      <w:numFmt w:val="bullet"/>
+      <w:lvlText w:val=""/>
+      <w:lvlJc w:val="left"/>
+      <w:pPr>
+        <w:ind w:left="2160" w:hanging="360"/>
+      </w:pPr>
+      <w:rPr>
+        <w:rFonts w:ascii="Wingdings" w:hAnsi="Wingdings" w:hint="default"/>
+      </w:rPr>
+    </w:lvl>
+    <w:lvl w:ilvl="3" w:tplc="04090001" w:tentative="1">
+      <w:start w:val="1"/>
+      <w:numFmt w:val="bullet"/>
+      <w:lvlText w:val=""/>
+      <w:lvlJc w:val="left"/>
+      <w:pPr>
+        <w:ind w:left="2880" w:hanging="360"/>
+      </w:pPr>
+      <w:rPr>
+        <w:rFonts w:ascii="Symbol" w:hAnsi="Symbol" w:hint="default"/>
+      </w:rPr>
+    </w:lvl>
+    <w:lvl w:ilvl="4" w:tplc="04090003" w:tentative="1">
+      <w:start w:val="1"/>
+      <w:numFmt w:val="bullet"/>
+      <w:lvlText w:val="o"/>
+      <w:lvlJc w:val="left"/>
+      <w:pPr>
+        <w:ind w:left="3600" w:hanging="360"/>
+      </w:pPr>
+      <w:rPr>
+        <w:rFonts w:ascii="Courier New" w:hAnsi="Courier New" w:cs="Courier New" w:hint="default"/>
+      </w:rPr>
+    </w:lvl>
+    <w:lvl w:ilvl="5" w:tplc="04090005" w:tentative="1">
+      <w:start w:val="1"/>
+      <w:numFmt w:val="bullet"/>
+      <w:lvlText w:val=""/>
+      <w:lvlJc w:val="left"/>
+      <w:pPr>
+        <w:ind w:left="4320" w:hanging="360"/>
+      </w:pPr>
+      <w:rPr>
+        <w:rFonts w:ascii="Wingdings" w:hAnsi="Wingdings" w:hint="default"/>
+      </w:rPr>
+    </w:lvl>
+    <w:lvl w:ilvl="6" w:tplc="04090001" w:tentative="1">
+      <w:start w:val="1"/>
+      <w:numFmt w:val="bullet"/>
+      <w:lvlText w:val=""/>
+      <w:lvlJc w:val="left"/>
+      <w:pPr>
+        <w:ind w:left="5040" w:hanging="360"/>
+      </w:pPr>
+      <w:rPr>
+        <w:rFonts w:ascii="Symbol" w:hAnsi="Symbol" w:hint="default"/>
+      </w:rPr>
+    </w:lvl>
+    <w:lvl w:ilvl="7" w:tplc="04090003" w:tentative="1">
+      <w:start w:val="1"/>
+      <w:numFmt w:val="bullet"/>
+      <w:lvlText w:val="o"/>
+      <w:lvlJc w:val="left"/>
+      <w:pPr>
+        <w:ind w:left="5760" w:hanging="360"/>
+      </w:pPr>
+      <w:rPr>
+        <w:rFonts w:ascii="Courier New" w:hAnsi="Courier New" w:cs="Courier New" w:hint="default"/>
+      </w:rPr>
+    </w:lvl>
+    <w:lvl w:ilvl="8" w:tplc="04090005" w:tentative="1">
+      <w:start w:val="1"/>
+      <w:numFmt w:val="bullet"/>
+      <w:lvlText w:val=""/>
+      <w:lvlJc w:val="left"/>
+      <w:pPr>
+        <w:ind w:left="6480" w:hanging="360"/>
+      </w:pPr>
+      <w:rPr>
+        <w:rFonts w:ascii="Wingdings" w:hAnsi="Wingdings" w:hint="default"/>
+      </w:rPr>
+    </w:lvl>
+  </w:abstractNum>
+  <w:abstractNum w:abstractNumId="20" w15:restartNumberingAfterBreak="0">
     <w:nsid w:val="67200A68"/>
     <w:multiLevelType w:val="hybridMultilevel"/>
     <w:tmpl w:val="EEB402B0"/>
@@ -8768,7 +9646,7 @@
       </w:rPr>
     </w:lvl>
   </w:abstractNum>
-  <w:abstractNum w:abstractNumId="19" w15:restartNumberingAfterBreak="0">
+  <w:abstractNum w:abstractNumId="21" w15:restartNumberingAfterBreak="0">
     <w:nsid w:val="684C7BBD"/>
     <w:multiLevelType w:val="multilevel"/>
     <w:tmpl w:val="4720FAEA"/>
@@ -8881,7 +9759,7 @@
       </w:rPr>
     </w:lvl>
   </w:abstractNum>
-  <w:abstractNum w:abstractNumId="20" w15:restartNumberingAfterBreak="0">
+  <w:abstractNum w:abstractNumId="22" w15:restartNumberingAfterBreak="0">
     <w:nsid w:val="6B6A0115"/>
     <w:multiLevelType w:val="multilevel"/>
     <w:tmpl w:val="4720FAEA"/>
@@ -8994,7 +9872,7 @@
       </w:rPr>
     </w:lvl>
   </w:abstractNum>
-  <w:abstractNum w:abstractNumId="21" w15:restartNumberingAfterBreak="0">
+  <w:abstractNum w:abstractNumId="23" w15:restartNumberingAfterBreak="0">
     <w:nsid w:val="6CD6179D"/>
     <w:multiLevelType w:val="multilevel"/>
     <w:tmpl w:val="4720FAEA"/>
@@ -9107,7 +9985,7 @@
       </w:rPr>
     </w:lvl>
   </w:abstractNum>
-  <w:abstractNum w:abstractNumId="22" w15:restartNumberingAfterBreak="0">
+  <w:abstractNum w:abstractNumId="24" w15:restartNumberingAfterBreak="0">
     <w:nsid w:val="78082E84"/>
     <w:multiLevelType w:val="multilevel"/>
     <w:tmpl w:val="85E2A76E"/>
@@ -9212,6 +10090,233 @@
       <w:numFmt w:val="bullet"/>
       <w:lvlText w:val="■"/>
       <w:lvlJc w:val="left"/>
+      <w:pPr>
+        <w:ind w:left="6480" w:hanging="360"/>
+      </w:pPr>
+      <w:rPr>
+        <w:u w:val="none"/>
+      </w:rPr>
+    </w:lvl>
+  </w:abstractNum>
+  <w:abstractNum w:abstractNumId="25" w15:restartNumberingAfterBreak="0">
+    <w:nsid w:val="7D964505"/>
+    <w:multiLevelType w:val="hybridMultilevel"/>
+    <w:tmpl w:val="3A182362"/>
+    <w:lvl w:ilvl="0" w:tplc="04090001">
+      <w:start w:val="1"/>
+      <w:numFmt w:val="bullet"/>
+      <w:lvlText w:val=""/>
+      <w:lvlJc w:val="left"/>
+      <w:pPr>
+        <w:ind w:left="720" w:hanging="360"/>
+      </w:pPr>
+      <w:rPr>
+        <w:rFonts w:ascii="Symbol" w:hAnsi="Symbol" w:hint="default"/>
+      </w:rPr>
+    </w:lvl>
+    <w:lvl w:ilvl="1" w:tplc="04090003" w:tentative="1">
+      <w:start w:val="1"/>
+      <w:numFmt w:val="bullet"/>
+      <w:lvlText w:val="o"/>
+      <w:lvlJc w:val="left"/>
+      <w:pPr>
+        <w:ind w:left="1440" w:hanging="360"/>
+      </w:pPr>
+      <w:rPr>
+        <w:rFonts w:ascii="Courier New" w:hAnsi="Courier New" w:cs="Courier New" w:hint="default"/>
+      </w:rPr>
+    </w:lvl>
+    <w:lvl w:ilvl="2" w:tplc="04090005" w:tentative="1">
+      <w:start w:val="1"/>
+      <w:numFmt w:val="bullet"/>
+      <w:lvlText w:val=""/>
+      <w:lvlJc w:val="left"/>
+      <w:pPr>
+        <w:ind w:left="2160" w:hanging="360"/>
+      </w:pPr>
+      <w:rPr>
+        <w:rFonts w:ascii="Wingdings" w:hAnsi="Wingdings" w:hint="default"/>
+      </w:rPr>
+    </w:lvl>
+    <w:lvl w:ilvl="3" w:tplc="04090001" w:tentative="1">
+      <w:start w:val="1"/>
+      <w:numFmt w:val="bullet"/>
+      <w:lvlText w:val=""/>
+      <w:lvlJc w:val="left"/>
+      <w:pPr>
+        <w:ind w:left="2880" w:hanging="360"/>
+      </w:pPr>
+      <w:rPr>
+        <w:rFonts w:ascii="Symbol" w:hAnsi="Symbol" w:hint="default"/>
+      </w:rPr>
+    </w:lvl>
+    <w:lvl w:ilvl="4" w:tplc="04090003" w:tentative="1">
+      <w:start w:val="1"/>
+      <w:numFmt w:val="bullet"/>
+      <w:lvlText w:val="o"/>
+      <w:lvlJc w:val="left"/>
+      <w:pPr>
+        <w:ind w:left="3600" w:hanging="360"/>
+      </w:pPr>
+      <w:rPr>
+        <w:rFonts w:ascii="Courier New" w:hAnsi="Courier New" w:cs="Courier New" w:hint="default"/>
+      </w:rPr>
+    </w:lvl>
+    <w:lvl w:ilvl="5" w:tplc="04090005" w:tentative="1">
+      <w:start w:val="1"/>
+      <w:numFmt w:val="bullet"/>
+      <w:lvlText w:val=""/>
+      <w:lvlJc w:val="left"/>
+      <w:pPr>
+        <w:ind w:left="4320" w:hanging="360"/>
+      </w:pPr>
+      <w:rPr>
+        <w:rFonts w:ascii="Wingdings" w:hAnsi="Wingdings" w:hint="default"/>
+      </w:rPr>
+    </w:lvl>
+    <w:lvl w:ilvl="6" w:tplc="04090001" w:tentative="1">
+      <w:start w:val="1"/>
+      <w:numFmt w:val="bullet"/>
+      <w:lvlText w:val=""/>
+      <w:lvlJc w:val="left"/>
+      <w:pPr>
+        <w:ind w:left="5040" w:hanging="360"/>
+      </w:pPr>
+      <w:rPr>
+        <w:rFonts w:ascii="Symbol" w:hAnsi="Symbol" w:hint="default"/>
+      </w:rPr>
+    </w:lvl>
+    <w:lvl w:ilvl="7" w:tplc="04090003" w:tentative="1">
+      <w:start w:val="1"/>
+      <w:numFmt w:val="bullet"/>
+      <w:lvlText w:val="o"/>
+      <w:lvlJc w:val="left"/>
+      <w:pPr>
+        <w:ind w:left="5760" w:hanging="360"/>
+      </w:pPr>
+      <w:rPr>
+        <w:rFonts w:ascii="Courier New" w:hAnsi="Courier New" w:cs="Courier New" w:hint="default"/>
+      </w:rPr>
+    </w:lvl>
+    <w:lvl w:ilvl="8" w:tplc="04090005" w:tentative="1">
+      <w:start w:val="1"/>
+      <w:numFmt w:val="bullet"/>
+      <w:lvlText w:val=""/>
+      <w:lvlJc w:val="left"/>
+      <w:pPr>
+        <w:ind w:left="6480" w:hanging="360"/>
+      </w:pPr>
+      <w:rPr>
+        <w:rFonts w:ascii="Wingdings" w:hAnsi="Wingdings" w:hint="default"/>
+      </w:rPr>
+    </w:lvl>
+  </w:abstractNum>
+  <w:abstractNum w:abstractNumId="26" w15:restartNumberingAfterBreak="0">
+    <w:nsid w:val="7EE73AE4"/>
+    <w:multiLevelType w:val="multilevel"/>
+    <w:tmpl w:val="1FA2F9B4"/>
+    <w:lvl w:ilvl="0">
+      <w:start w:val="1"/>
+      <w:numFmt w:val="decimal"/>
+      <w:lvlText w:val="%1."/>
+      <w:lvlJc w:val="left"/>
+      <w:pPr>
+        <w:ind w:left="720" w:hanging="360"/>
+      </w:pPr>
+      <w:rPr>
+        <w:rFonts w:hint="default"/>
+        <w:u w:val="none"/>
+      </w:rPr>
+    </w:lvl>
+    <w:lvl w:ilvl="1">
+      <w:start w:val="1"/>
+      <w:numFmt w:val="lowerLetter"/>
+      <w:lvlText w:val="%2."/>
+      <w:lvlJc w:val="left"/>
+      <w:pPr>
+        <w:ind w:left="1440" w:hanging="360"/>
+      </w:pPr>
+      <w:rPr>
+        <w:u w:val="none"/>
+      </w:rPr>
+    </w:lvl>
+    <w:lvl w:ilvl="2">
+      <w:start w:val="1"/>
+      <w:numFmt w:val="lowerRoman"/>
+      <w:lvlText w:val="%3."/>
+      <w:lvlJc w:val="right"/>
+      <w:pPr>
+        <w:ind w:left="2160" w:hanging="360"/>
+      </w:pPr>
+      <w:rPr>
+        <w:u w:val="none"/>
+      </w:rPr>
+    </w:lvl>
+    <w:lvl w:ilvl="3">
+      <w:start w:val="1"/>
+      <w:numFmt w:val="decimal"/>
+      <w:lvlText w:val="%4."/>
+      <w:lvlJc w:val="left"/>
+      <w:pPr>
+        <w:ind w:left="2880" w:hanging="360"/>
+      </w:pPr>
+      <w:rPr>
+        <w:u w:val="none"/>
+      </w:rPr>
+    </w:lvl>
+    <w:lvl w:ilvl="4">
+      <w:start w:val="1"/>
+      <w:numFmt w:val="lowerLetter"/>
+      <w:lvlText w:val="%5."/>
+      <w:lvlJc w:val="left"/>
+      <w:pPr>
+        <w:ind w:left="3600" w:hanging="360"/>
+      </w:pPr>
+      <w:rPr>
+        <w:u w:val="none"/>
+      </w:rPr>
+    </w:lvl>
+    <w:lvl w:ilvl="5">
+      <w:start w:val="1"/>
+      <w:numFmt w:val="lowerRoman"/>
+      <w:lvlText w:val="%6."/>
+      <w:lvlJc w:val="right"/>
+      <w:pPr>
+        <w:ind w:left="4320" w:hanging="360"/>
+      </w:pPr>
+      <w:rPr>
+        <w:u w:val="none"/>
+      </w:rPr>
+    </w:lvl>
+    <w:lvl w:ilvl="6">
+      <w:start w:val="1"/>
+      <w:numFmt w:val="decimal"/>
+      <w:lvlText w:val="%7."/>
+      <w:lvlJc w:val="left"/>
+      <w:pPr>
+        <w:ind w:left="5040" w:hanging="360"/>
+      </w:pPr>
+      <w:rPr>
+        <w:u w:val="none"/>
+      </w:rPr>
+    </w:lvl>
+    <w:lvl w:ilvl="7">
+      <w:start w:val="1"/>
+      <w:numFmt w:val="lowerLetter"/>
+      <w:lvlText w:val="%8."/>
+      <w:lvlJc w:val="left"/>
+      <w:pPr>
+        <w:ind w:left="5760" w:hanging="360"/>
+      </w:pPr>
+      <w:rPr>
+        <w:u w:val="none"/>
+      </w:rPr>
+    </w:lvl>
+    <w:lvl w:ilvl="8">
+      <w:start w:val="1"/>
+      <w:numFmt w:val="lowerRoman"/>
+      <w:lvlText w:val="%9."/>
+      <w:lvlJc w:val="right"/>
       <w:pPr>
         <w:ind w:left="6480" w:hanging="360"/>
       </w:pPr>
@@ -9224,28 +10329,28 @@
     <w:abstractNumId w:val="4"/>
   </w:num>
   <w:num w:numId="2">
-    <w:abstractNumId w:val="22"/>
+    <w:abstractNumId w:val="24"/>
   </w:num>
   <w:num w:numId="3">
-    <w:abstractNumId w:val="12"/>
+    <w:abstractNumId w:val="13"/>
   </w:num>
   <w:num w:numId="4">
     <w:abstractNumId w:val="2"/>
   </w:num>
   <w:num w:numId="5">
-    <w:abstractNumId w:val="21"/>
+    <w:abstractNumId w:val="23"/>
   </w:num>
   <w:num w:numId="6">
-    <w:abstractNumId w:val="9"/>
+    <w:abstractNumId w:val="10"/>
   </w:num>
   <w:num w:numId="7">
-    <w:abstractNumId w:val="15"/>
+    <w:abstractNumId w:val="16"/>
   </w:num>
   <w:num w:numId="8">
     <w:abstractNumId w:val="5"/>
   </w:num>
   <w:num w:numId="9">
-    <w:abstractNumId w:val="19"/>
+    <w:abstractNumId w:val="21"/>
   </w:num>
   <w:num w:numId="10">
     <w:abstractNumId w:val="6"/>
@@ -9257,37 +10362,49 @@
     <w:abstractNumId w:val="0"/>
   </w:num>
   <w:num w:numId="13">
+    <w:abstractNumId w:val="9"/>
+  </w:num>
+  <w:num w:numId="14">
+    <w:abstractNumId w:val="22"/>
+  </w:num>
+  <w:num w:numId="15">
     <w:abstractNumId w:val="8"/>
   </w:num>
-  <w:num w:numId="14">
-    <w:abstractNumId w:val="20"/>
-  </w:num>
-  <w:num w:numId="15">
-    <w:abstractNumId w:val="7"/>
-  </w:num>
   <w:num w:numId="16">
-    <w:abstractNumId w:val="11"/>
+    <w:abstractNumId w:val="12"/>
   </w:num>
   <w:num w:numId="17">
-    <w:abstractNumId w:val="17"/>
+    <w:abstractNumId w:val="18"/>
   </w:num>
   <w:num w:numId="18">
+    <w:abstractNumId w:val="15"/>
+  </w:num>
+  <w:num w:numId="19">
     <w:abstractNumId w:val="14"/>
   </w:num>
-  <w:num w:numId="19">
-    <w:abstractNumId w:val="13"/>
-  </w:num>
   <w:num w:numId="20">
-    <w:abstractNumId w:val="10"/>
+    <w:abstractNumId w:val="11"/>
   </w:num>
   <w:num w:numId="21">
     <w:abstractNumId w:val="1"/>
   </w:num>
   <w:num w:numId="22">
-    <w:abstractNumId w:val="18"/>
+    <w:abstractNumId w:val="20"/>
   </w:num>
   <w:num w:numId="23">
-    <w:abstractNumId w:val="16"/>
+    <w:abstractNumId w:val="17"/>
+  </w:num>
+  <w:num w:numId="24">
+    <w:abstractNumId w:val="7"/>
+  </w:num>
+  <w:num w:numId="25">
+    <w:abstractNumId w:val="19"/>
+  </w:num>
+  <w:num w:numId="26">
+    <w:abstractNumId w:val="25"/>
+  </w:num>
+  <w:num w:numId="27">
+    <w:abstractNumId w:val="26"/>
   </w:num>
 </w:numbering>
 </file>
@@ -9686,14 +10803,14 @@
     <w:lsdException w:name="Hashtag" w:semiHidden="1" w:unhideWhenUsed="1"/>
     <w:lsdException w:name="Unresolved Mention" w:semiHidden="1" w:unhideWhenUsed="1"/>
   </w:latentStyles>
-  <w:style w:type="paragraph" w:default="1" w:styleId="Standard">
+  <w:style w:type="paragraph" w:default="1" w:styleId="Normal">
     <w:name w:val="Normal"/>
     <w:qFormat/>
   </w:style>
-  <w:style w:type="paragraph" w:styleId="berschrift1">
+  <w:style w:type="paragraph" w:styleId="Heading1">
     <w:name w:val="heading 1"/>
-    <w:basedOn w:val="Standard"/>
-    <w:next w:val="Standard"/>
+    <w:basedOn w:val="Normal"/>
+    <w:next w:val="Normal"/>
     <w:uiPriority w:val="9"/>
     <w:qFormat/>
     <w:pPr>
@@ -9707,10 +10824,10 @@
       <w:szCs w:val="40"/>
     </w:rPr>
   </w:style>
-  <w:style w:type="paragraph" w:styleId="berschrift2">
+  <w:style w:type="paragraph" w:styleId="Heading2">
     <w:name w:val="heading 2"/>
-    <w:basedOn w:val="Standard"/>
-    <w:next w:val="Standard"/>
+    <w:basedOn w:val="Normal"/>
+    <w:next w:val="Normal"/>
     <w:uiPriority w:val="9"/>
     <w:unhideWhenUsed/>
     <w:qFormat/>
@@ -9725,10 +10842,10 @@
       <w:szCs w:val="32"/>
     </w:rPr>
   </w:style>
-  <w:style w:type="paragraph" w:styleId="berschrift3">
+  <w:style w:type="paragraph" w:styleId="Heading3">
     <w:name w:val="heading 3"/>
-    <w:basedOn w:val="Standard"/>
-    <w:next w:val="Standard"/>
+    <w:basedOn w:val="Normal"/>
+    <w:next w:val="Normal"/>
     <w:uiPriority w:val="9"/>
     <w:unhideWhenUsed/>
     <w:qFormat/>
@@ -9744,12 +10861,11 @@
       <w:szCs w:val="28"/>
     </w:rPr>
   </w:style>
-  <w:style w:type="paragraph" w:styleId="berschrift4">
+  <w:style w:type="paragraph" w:styleId="Heading4">
     <w:name w:val="heading 4"/>
-    <w:basedOn w:val="Standard"/>
-    <w:next w:val="Standard"/>
+    <w:basedOn w:val="Normal"/>
+    <w:next w:val="Normal"/>
     <w:uiPriority w:val="9"/>
-    <w:semiHidden/>
     <w:unhideWhenUsed/>
     <w:qFormat/>
     <w:pPr>
@@ -9764,10 +10880,10 @@
       <w:szCs w:val="24"/>
     </w:rPr>
   </w:style>
-  <w:style w:type="paragraph" w:styleId="berschrift5">
+  <w:style w:type="paragraph" w:styleId="Heading5">
     <w:name w:val="heading 5"/>
-    <w:basedOn w:val="Standard"/>
-    <w:next w:val="Standard"/>
+    <w:basedOn w:val="Normal"/>
+    <w:next w:val="Normal"/>
     <w:uiPriority w:val="9"/>
     <w:semiHidden/>
     <w:unhideWhenUsed/>
@@ -9782,10 +10898,10 @@
       <w:color w:val="666666"/>
     </w:rPr>
   </w:style>
-  <w:style w:type="paragraph" w:styleId="berschrift6">
+  <w:style w:type="paragraph" w:styleId="Heading6">
     <w:name w:val="heading 6"/>
-    <w:basedOn w:val="Standard"/>
-    <w:next w:val="Standard"/>
+    <w:basedOn w:val="Normal"/>
+    <w:next w:val="Normal"/>
     <w:uiPriority w:val="9"/>
     <w:semiHidden/>
     <w:unhideWhenUsed/>
@@ -9801,13 +10917,13 @@
       <w:color w:val="666666"/>
     </w:rPr>
   </w:style>
-  <w:style w:type="character" w:default="1" w:styleId="Absatz-Standardschriftart">
+  <w:style w:type="character" w:default="1" w:styleId="DefaultParagraphFont">
     <w:name w:val="Default Paragraph Font"/>
     <w:uiPriority w:val="1"/>
     <w:semiHidden/>
     <w:unhideWhenUsed/>
   </w:style>
-  <w:style w:type="table" w:default="1" w:styleId="NormaleTabelle">
+  <w:style w:type="table" w:default="1" w:styleId="TableNormal">
     <w:name w:val="Normal Table"/>
     <w:uiPriority w:val="99"/>
     <w:semiHidden/>
@@ -9822,14 +10938,14 @@
       </w:tblCellMar>
     </w:tblPr>
   </w:style>
-  <w:style w:type="numbering" w:default="1" w:styleId="KeineListe">
+  <w:style w:type="numbering" w:default="1" w:styleId="NoList">
     <w:name w:val="No List"/>
     <w:uiPriority w:val="99"/>
     <w:semiHidden/>
     <w:unhideWhenUsed/>
   </w:style>
-  <w:style w:type="table" w:customStyle="1" w:styleId="TableNormal">
-    <w:name w:val="Table Normal"/>
+  <w:style w:type="table" w:customStyle="1" w:styleId="TableNormal1">
+    <w:name w:val="Table Normal1"/>
     <w:tblPr>
       <w:tblCellMar>
         <w:top w:w="0" w:type="dxa"/>
@@ -9839,10 +10955,10 @@
       </w:tblCellMar>
     </w:tblPr>
   </w:style>
-  <w:style w:type="paragraph" w:styleId="Titel">
+  <w:style w:type="paragraph" w:styleId="Title">
     <w:name w:val="Title"/>
-    <w:basedOn w:val="Standard"/>
-    <w:next w:val="Standard"/>
+    <w:basedOn w:val="Normal"/>
+    <w:next w:val="Normal"/>
     <w:uiPriority w:val="10"/>
     <w:qFormat/>
     <w:pPr>
@@ -9855,10 +10971,10 @@
       <w:szCs w:val="52"/>
     </w:rPr>
   </w:style>
-  <w:style w:type="paragraph" w:styleId="Untertitel">
+  <w:style w:type="paragraph" w:styleId="Subtitle">
     <w:name w:val="Subtitle"/>
-    <w:basedOn w:val="Standard"/>
-    <w:next w:val="Standard"/>
+    <w:basedOn w:val="Normal"/>
+    <w:next w:val="Normal"/>
     <w:uiPriority w:val="11"/>
     <w:qFormat/>
     <w:pPr>
@@ -9873,7 +10989,7 @@
     </w:rPr>
   </w:style>
   <w:style w:type="table" w:customStyle="1" w:styleId="a">
-    <w:basedOn w:val="TableNormal"/>
+    <w:basedOn w:val="TableNormal1"/>
     <w:tblPr>
       <w:tblStyleRowBandSize w:val="1"/>
       <w:tblStyleColBandSize w:val="1"/>
@@ -9885,10 +11001,10 @@
       </w:tblCellMar>
     </w:tblPr>
   </w:style>
-  <w:style w:type="paragraph" w:styleId="Verzeichnis1">
+  <w:style w:type="paragraph" w:styleId="TOC1">
     <w:name w:val="toc 1"/>
-    <w:basedOn w:val="Standard"/>
-    <w:next w:val="Standard"/>
+    <w:basedOn w:val="Normal"/>
+    <w:next w:val="Normal"/>
     <w:autoRedefine/>
     <w:uiPriority w:val="39"/>
     <w:unhideWhenUsed/>
@@ -9897,10 +11013,10 @@
       <w:spacing w:after="100"/>
     </w:pPr>
   </w:style>
-  <w:style w:type="paragraph" w:styleId="Verzeichnis2">
+  <w:style w:type="paragraph" w:styleId="TOC2">
     <w:name w:val="toc 2"/>
-    <w:basedOn w:val="Standard"/>
-    <w:next w:val="Standard"/>
+    <w:basedOn w:val="Normal"/>
+    <w:next w:val="Normal"/>
     <w:autoRedefine/>
     <w:uiPriority w:val="39"/>
     <w:unhideWhenUsed/>
@@ -9910,10 +11026,10 @@
       <w:ind w:left="220"/>
     </w:pPr>
   </w:style>
-  <w:style w:type="paragraph" w:styleId="Verzeichnis3">
+  <w:style w:type="paragraph" w:styleId="TOC3">
     <w:name w:val="toc 3"/>
-    <w:basedOn w:val="Standard"/>
-    <w:next w:val="Standard"/>
+    <w:basedOn w:val="Normal"/>
+    <w:next w:val="Normal"/>
     <w:autoRedefine/>
     <w:uiPriority w:val="39"/>
     <w:unhideWhenUsed/>
@@ -9932,7 +11048,7 @@
   </w:style>
   <w:style w:type="character" w:styleId="Hyperlink">
     <w:name w:val="Hyperlink"/>
-    <w:basedOn w:val="Absatz-Standardschriftart"/>
+    <w:basedOn w:val="DefaultParagraphFont"/>
     <w:uiPriority w:val="99"/>
     <w:unhideWhenUsed/>
     <w:rsid w:val="00E945AB"/>
@@ -9941,9 +11057,9 @@
       <w:u w:val="single"/>
     </w:rPr>
   </w:style>
-  <w:style w:type="paragraph" w:styleId="Listenabsatz">
+  <w:style w:type="paragraph" w:styleId="ListParagraph">
     <w:name w:val="List Paragraph"/>
-    <w:basedOn w:val="Standard"/>
+    <w:basedOn w:val="Normal"/>
     <w:uiPriority w:val="34"/>
     <w:qFormat/>
     <w:rsid w:val="00BC1EB1"/>
@@ -9952,17 +11068,17 @@
       <w:contextualSpacing/>
     </w:pPr>
   </w:style>
-  <w:style w:type="character" w:styleId="Zeilennummer">
+  <w:style w:type="character" w:styleId="LineNumber">
     <w:name w:val="line number"/>
-    <w:basedOn w:val="Absatz-Standardschriftart"/>
+    <w:basedOn w:val="DefaultParagraphFont"/>
     <w:uiPriority w:val="99"/>
     <w:semiHidden/>
     <w:unhideWhenUsed/>
     <w:rsid w:val="002B036C"/>
   </w:style>
-  <w:style w:type="paragraph" w:styleId="StandardWeb">
+  <w:style w:type="paragraph" w:styleId="NormalWeb">
     <w:name w:val="Normal (Web)"/>
-    <w:basedOn w:val="Standard"/>
+    <w:basedOn w:val="Normal"/>
     <w:uiPriority w:val="99"/>
     <w:unhideWhenUsed/>
     <w:rsid w:val="002B036C"/>

</xml_diff>

<commit_message>
Continued a little bit more
</commit_message>
<xml_diff>
--- a/Psychologie/1/Forschungsmethoden/Zusammenfassung.docx
+++ b/Psychologie/1/Forschungsmethoden/Zusammenfassung.docx
@@ -6938,7 +6938,10 @@
         <w:jc w:val="both"/>
       </w:pPr>
       <w:r>
-        <w:t>Nachteile: Erinnerungseffekte, aufwendig, nicht geeignet bei instabilen Merkmalen</w:t>
+        <w:t>Probleme</w:t>
+      </w:r>
+      <w:r>
+        <w:t>: Erinnerungseffekte, aufwendig, nicht geeignet bei instabilen Merkmalen</w:t>
       </w:r>
     </w:p>
     <w:p>
@@ -6969,10 +6972,102 @@
         <w:jc w:val="both"/>
       </w:pPr>
       <w:r>
-        <w:t>Übereinstimmung zweier Versionen (Äquivalenz) des gleichen Tests innerhalb einer Stichprobe. Hohe Korrelation der testwerte von Version A und Version B führt zu hoher Paralleltest-Reliabilität.</w:t>
+        <w:t xml:space="preserve">Übereinstimmung zweier Versionen (Äquivalenz) des gleichen Tests innerhalb einer Stichprobe. Hohe Korrelation der </w:t>
+      </w:r>
+      <w:r>
+        <w:t>T</w:t>
+      </w:r>
+      <w:r>
+        <w:t>estwerte von Version A und Version B führt zu hoher Paralleltest-Reliabilität.</w:t>
+      </w:r>
+      <w:r>
+        <w:t xml:space="preserve"> Paralleltests finden Anwendung bei Gruppentests im Leistungsbereich oder bei wiederholten Testungen gleicher Personen.</w:t>
+      </w:r>
+    </w:p>
+    <w:p>
+      <w:pPr>
+        <w:jc w:val="both"/>
+      </w:pPr>
+    </w:p>
+    <w:p>
+      <w:pPr>
+        <w:jc w:val="both"/>
+      </w:pPr>
+      <w:r>
+        <w:t>Probleme: Sehr aufwendig in der Entwicklung.</w:t>
+      </w:r>
+    </w:p>
+    <w:p>
+      <w:pPr>
+        <w:jc w:val="both"/>
+      </w:pPr>
+    </w:p>
+    <w:p>
+      <w:pPr>
+        <w:jc w:val="both"/>
+      </w:pPr>
+    </w:p>
+    <w:p>
+      <w:pPr>
+        <w:jc w:val="both"/>
+        <w:rPr>
+          <w:b/>
+        </w:rPr>
+      </w:pPr>
+      <w:r>
+        <w:rPr>
+          <w:b/>
+        </w:rPr>
+        <w:t>Testhalbierungs-Reliabilität</w:t>
+      </w:r>
+    </w:p>
+    <w:p>
+      <w:pPr>
+        <w:jc w:val="both"/>
+      </w:pPr>
+      <w:r>
+        <w:t xml:space="preserve">Zufällige Einteilung der Ergebnisse </w:t>
+      </w:r>
+      <w:r>
+        <w:t xml:space="preserve">eines Tests </w:t>
+      </w:r>
+      <w:r>
+        <w:t>in zwei Hälften. Reliabilität steigt mit der Anzahl der Items. Korrelation der beiden Hälften bedeutet reliable Ergebnisse.</w:t>
       </w:r>
       <w:bookmarkStart w:id="27" w:name="_GoBack"/>
       <w:bookmarkEnd w:id="27"/>
+    </w:p>
+    <w:p>
+      <w:pPr>
+        <w:jc w:val="both"/>
+      </w:pPr>
+    </w:p>
+    <w:p>
+      <w:pPr>
+        <w:jc w:val="both"/>
+      </w:pPr>
+    </w:p>
+    <w:p>
+      <w:pPr>
+        <w:jc w:val="both"/>
+        <w:rPr>
+          <w:b/>
+        </w:rPr>
+      </w:pPr>
+      <w:r>
+        <w:rPr>
+          <w:b/>
+        </w:rPr>
+        <w:t>Interne Konsistenz</w:t>
+      </w:r>
+    </w:p>
+    <w:p>
+      <w:pPr>
+        <w:jc w:val="both"/>
+      </w:pPr>
+      <w:r>
+        <w:t>Erweiterung der Testhalbierung. Einteilung des Tests in kleinste Einheiten (Items). Mit jedem Item wird nun ein Paralleltest durchgeführt.</w:t>
+      </w:r>
     </w:p>
     <w:p>
       <w:pPr>

</xml_diff>